<commit_message>
Requerimientos funcionales complementados, falta parte c
</commit_message>
<xml_diff>
--- a/docs/Requerimientos funcionales.docx
+++ b/docs/Requerimientos funcionales.docx
@@ -45,17 +45,405 @@
       <w:pPr>
         <w:rPr>
           <w:rFonts w:ascii="Arial" w:hAnsi="Arial" w:cs="Arial"/>
-          <w:sz w:val="24"/>
-          <w:szCs w:val="24"/>
-        </w:rPr>
-      </w:pPr>
-      <w:r>
-        <w:rPr>
-          <w:rFonts w:ascii="Arial" w:hAnsi="Arial" w:cs="Arial"/>
-          <w:sz w:val="24"/>
-          <w:szCs w:val="24"/>
-        </w:rPr>
-        <w:t xml:space="preserve">Nombre: R2. </w:t>
+          <w:color w:val="FF0000"/>
+          <w:sz w:val="24"/>
+          <w:szCs w:val="24"/>
+        </w:rPr>
+      </w:pPr>
+    </w:p>
+    <w:p>
+      <w:pPr>
+        <w:rPr>
+          <w:rFonts w:ascii="Arial" w:hAnsi="Arial" w:cs="Arial"/>
+          <w:sz w:val="24"/>
+          <w:szCs w:val="24"/>
+        </w:rPr>
+      </w:pPr>
+      <w:r>
+        <w:rPr>
+          <w:rFonts w:ascii="Arial" w:hAnsi="Arial" w:cs="Arial"/>
+          <w:sz w:val="24"/>
+          <w:szCs w:val="24"/>
+        </w:rPr>
+        <w:t>Nombre: R</w:t>
+      </w:r>
+      <w:r>
+        <w:rPr>
+          <w:rFonts w:ascii="Arial" w:hAnsi="Arial" w:cs="Arial"/>
+          <w:sz w:val="24"/>
+          <w:szCs w:val="24"/>
+        </w:rPr>
+        <w:t>1</w:t>
+      </w:r>
+      <w:r>
+        <w:rPr>
+          <w:rFonts w:ascii="Arial" w:hAnsi="Arial" w:cs="Arial"/>
+          <w:sz w:val="24"/>
+          <w:szCs w:val="24"/>
+        </w:rPr>
+        <w:t xml:space="preserve">. </w:t>
+      </w:r>
+      <w:r>
+        <w:rPr>
+          <w:rFonts w:ascii="Arial" w:hAnsi="Arial" w:cs="Arial"/>
+          <w:sz w:val="24"/>
+          <w:szCs w:val="24"/>
+        </w:rPr>
+        <w:t>Cargar</w:t>
+      </w:r>
+    </w:p>
+    <w:p>
+      <w:pPr>
+        <w:rPr>
+          <w:rFonts w:ascii="Arial" w:hAnsi="Arial" w:cs="Arial"/>
+          <w:sz w:val="24"/>
+          <w:szCs w:val="24"/>
+        </w:rPr>
+      </w:pPr>
+      <w:r>
+        <w:rPr>
+          <w:rFonts w:ascii="Arial" w:hAnsi="Arial" w:cs="Arial"/>
+          <w:sz w:val="24"/>
+          <w:szCs w:val="24"/>
+        </w:rPr>
+        <w:t xml:space="preserve">Resumen: </w:t>
+      </w:r>
+      <w:r>
+        <w:rPr>
+          <w:rFonts w:ascii="Arial" w:hAnsi="Arial" w:cs="Arial"/>
+          <w:sz w:val="24"/>
+          <w:szCs w:val="24"/>
+        </w:rPr>
+        <w:t>Carga la información de todos los archivos</w:t>
+      </w:r>
+      <w:r>
+        <w:rPr>
+          <w:rFonts w:ascii="Arial" w:hAnsi="Arial" w:cs="Arial"/>
+          <w:sz w:val="24"/>
+          <w:szCs w:val="24"/>
+        </w:rPr>
+        <w:t xml:space="preserve"> .CSV correspondientes a un trimestre</w:t>
+      </w:r>
+      <w:r>
+        <w:rPr>
+          <w:rFonts w:ascii="Arial" w:hAnsi="Arial" w:cs="Arial"/>
+          <w:sz w:val="24"/>
+          <w:szCs w:val="24"/>
+        </w:rPr>
+        <w:t xml:space="preserve"> dado</w:t>
+      </w:r>
+      <w:r>
+        <w:rPr>
+          <w:rFonts w:ascii="Arial" w:hAnsi="Arial" w:cs="Arial"/>
+          <w:sz w:val="24"/>
+          <w:szCs w:val="24"/>
+        </w:rPr>
+        <w:t xml:space="preserve"> del año</w:t>
+      </w:r>
+      <w:r>
+        <w:rPr>
+          <w:rFonts w:ascii="Arial" w:hAnsi="Arial" w:cs="Arial"/>
+          <w:sz w:val="24"/>
+          <w:szCs w:val="24"/>
+        </w:rPr>
+        <w:t xml:space="preserve"> </w:t>
+      </w:r>
+      <w:r>
+        <w:rPr>
+          <w:rFonts w:ascii="Arial" w:hAnsi="Arial" w:cs="Arial"/>
+          <w:sz w:val="24"/>
+          <w:szCs w:val="24"/>
+        </w:rPr>
+        <w:t>2018</w:t>
+      </w:r>
+    </w:p>
+    <w:p>
+      <w:pPr>
+        <w:rPr>
+          <w:rFonts w:ascii="Arial" w:hAnsi="Arial" w:cs="Arial"/>
+          <w:sz w:val="24"/>
+          <w:szCs w:val="24"/>
+        </w:rPr>
+      </w:pPr>
+      <w:r>
+        <w:rPr>
+          <w:rFonts w:ascii="Arial" w:hAnsi="Arial" w:cs="Arial"/>
+          <w:sz w:val="24"/>
+          <w:szCs w:val="24"/>
+        </w:rPr>
+        <w:t xml:space="preserve">Entradas: </w:t>
+      </w:r>
+    </w:p>
+    <w:p>
+      <w:pPr>
+        <w:pStyle w:val="Prrafodelista"/>
+        <w:numPr>
+          <w:ilvl w:val="0"/>
+          <w:numId w:val="1"/>
+        </w:numPr>
+        <w:rPr>
+          <w:rFonts w:ascii="Arial" w:hAnsi="Arial" w:cs="Arial"/>
+          <w:sz w:val="24"/>
+          <w:szCs w:val="24"/>
+        </w:rPr>
+      </w:pPr>
+      <w:r>
+        <w:rPr>
+          <w:rFonts w:ascii="Arial" w:hAnsi="Arial" w:cs="Arial"/>
+          <w:sz w:val="24"/>
+          <w:szCs w:val="24"/>
+        </w:rPr>
+        <w:t>Número</w:t>
+      </w:r>
+      <w:r>
+        <w:rPr>
+          <w:rFonts w:ascii="Arial" w:hAnsi="Arial" w:cs="Arial"/>
+          <w:sz w:val="24"/>
+          <w:szCs w:val="24"/>
+        </w:rPr>
+        <w:t xml:space="preserve"> del trimestre</w:t>
+      </w:r>
+    </w:p>
+    <w:p>
+      <w:pPr>
+        <w:rPr>
+          <w:rFonts w:ascii="Arial" w:hAnsi="Arial" w:cs="Arial"/>
+          <w:sz w:val="24"/>
+          <w:szCs w:val="24"/>
+        </w:rPr>
+      </w:pPr>
+      <w:r>
+        <w:rPr>
+          <w:rFonts w:ascii="Arial" w:hAnsi="Arial" w:cs="Arial"/>
+          <w:sz w:val="24"/>
+          <w:szCs w:val="24"/>
+        </w:rPr>
+        <w:t>Resultados:</w:t>
+      </w:r>
+    </w:p>
+    <w:p>
+      <w:pPr>
+        <w:pStyle w:val="Prrafodelista"/>
+        <w:numPr>
+          <w:ilvl w:val="0"/>
+          <w:numId w:val="2"/>
+        </w:numPr>
+        <w:rPr>
+          <w:rFonts w:ascii="Arial" w:hAnsi="Arial" w:cs="Arial"/>
+          <w:sz w:val="24"/>
+          <w:szCs w:val="24"/>
+        </w:rPr>
+      </w:pPr>
+      <w:r>
+        <w:rPr>
+          <w:rFonts w:ascii="Arial" w:hAnsi="Arial" w:cs="Arial"/>
+          <w:sz w:val="24"/>
+          <w:szCs w:val="24"/>
+        </w:rPr>
+        <w:t>Los archivos del trimestre dado se han cargado y guardado.</w:t>
+      </w:r>
+    </w:p>
+    <w:p>
+      <w:pPr>
+        <w:pStyle w:val="Prrafodelista"/>
+        <w:numPr>
+          <w:ilvl w:val="0"/>
+          <w:numId w:val="2"/>
+        </w:numPr>
+        <w:rPr>
+          <w:rFonts w:ascii="Arial" w:hAnsi="Arial" w:cs="Arial"/>
+          <w:sz w:val="24"/>
+          <w:szCs w:val="24"/>
+        </w:rPr>
+      </w:pPr>
+      <w:r>
+        <w:rPr>
+          <w:rFonts w:ascii="Arial" w:hAnsi="Arial" w:cs="Arial"/>
+          <w:sz w:val="24"/>
+          <w:szCs w:val="24"/>
+        </w:rPr>
+        <w:t>Se muestra el total de viajes en el archivo de meses del trimestre.</w:t>
+      </w:r>
+    </w:p>
+    <w:p>
+      <w:pPr>
+        <w:pStyle w:val="Prrafodelista"/>
+        <w:numPr>
+          <w:ilvl w:val="0"/>
+          <w:numId w:val="2"/>
+        </w:numPr>
+        <w:rPr>
+          <w:rFonts w:ascii="Arial" w:hAnsi="Arial" w:cs="Arial"/>
+          <w:sz w:val="24"/>
+          <w:szCs w:val="24"/>
+        </w:rPr>
+      </w:pPr>
+      <w:r>
+        <w:rPr>
+          <w:rFonts w:ascii="Arial" w:hAnsi="Arial" w:cs="Arial"/>
+          <w:sz w:val="24"/>
+          <w:szCs w:val="24"/>
+        </w:rPr>
+        <w:t xml:space="preserve">Se muestra el total de viajes en el archivo de </w:t>
+      </w:r>
+      <w:r>
+        <w:rPr>
+          <w:rFonts w:ascii="Arial" w:hAnsi="Arial" w:cs="Arial"/>
+          <w:sz w:val="24"/>
+          <w:szCs w:val="24"/>
+        </w:rPr>
+        <w:t>dias</w:t>
+      </w:r>
+      <w:r>
+        <w:rPr>
+          <w:rFonts w:ascii="Arial" w:hAnsi="Arial" w:cs="Arial"/>
+          <w:sz w:val="24"/>
+          <w:szCs w:val="24"/>
+        </w:rPr>
+        <w:t xml:space="preserve"> del trimestre.</w:t>
+      </w:r>
+    </w:p>
+    <w:p>
+      <w:pPr>
+        <w:pStyle w:val="Prrafodelista"/>
+        <w:numPr>
+          <w:ilvl w:val="0"/>
+          <w:numId w:val="2"/>
+        </w:numPr>
+        <w:rPr>
+          <w:rFonts w:ascii="Arial" w:hAnsi="Arial" w:cs="Arial"/>
+          <w:sz w:val="24"/>
+          <w:szCs w:val="24"/>
+        </w:rPr>
+      </w:pPr>
+      <w:r>
+        <w:rPr>
+          <w:rFonts w:ascii="Arial" w:hAnsi="Arial" w:cs="Arial"/>
+          <w:sz w:val="24"/>
+          <w:szCs w:val="24"/>
+        </w:rPr>
+        <w:t xml:space="preserve">Se muestra el total de viajes en el archivo de </w:t>
+      </w:r>
+      <w:r>
+        <w:rPr>
+          <w:rFonts w:ascii="Arial" w:hAnsi="Arial" w:cs="Arial"/>
+          <w:sz w:val="24"/>
+          <w:szCs w:val="24"/>
+        </w:rPr>
+        <w:t>horas</w:t>
+      </w:r>
+      <w:r>
+        <w:rPr>
+          <w:rFonts w:ascii="Arial" w:hAnsi="Arial" w:cs="Arial"/>
+          <w:sz w:val="24"/>
+          <w:szCs w:val="24"/>
+        </w:rPr>
+        <w:t xml:space="preserve"> del trimestre.</w:t>
+      </w:r>
+    </w:p>
+    <w:p>
+      <w:pPr>
+        <w:pStyle w:val="Prrafodelista"/>
+        <w:numPr>
+          <w:ilvl w:val="0"/>
+          <w:numId w:val="2"/>
+        </w:numPr>
+        <w:rPr>
+          <w:rFonts w:ascii="Arial" w:hAnsi="Arial" w:cs="Arial"/>
+          <w:sz w:val="24"/>
+          <w:szCs w:val="24"/>
+        </w:rPr>
+      </w:pPr>
+      <w:r>
+        <w:rPr>
+          <w:rFonts w:ascii="Arial" w:hAnsi="Arial" w:cs="Arial"/>
+          <w:sz w:val="24"/>
+          <w:szCs w:val="24"/>
+        </w:rPr>
+        <w:t>Se muestra la zona con menor identificador en todos los archivos del trimestre</w:t>
+      </w:r>
+    </w:p>
+    <w:p>
+      <w:pPr>
+        <w:pStyle w:val="Prrafodelista"/>
+        <w:numPr>
+          <w:ilvl w:val="0"/>
+          <w:numId w:val="2"/>
+        </w:numPr>
+        <w:rPr>
+          <w:rFonts w:ascii="Arial" w:hAnsi="Arial" w:cs="Arial"/>
+          <w:sz w:val="24"/>
+          <w:szCs w:val="24"/>
+        </w:rPr>
+      </w:pPr>
+      <w:r>
+        <w:rPr>
+          <w:rFonts w:ascii="Arial" w:hAnsi="Arial" w:cs="Arial"/>
+          <w:sz w:val="24"/>
+          <w:szCs w:val="24"/>
+        </w:rPr>
+        <w:t>Se muestra la zona con mayor identificador en todos los archivos del trimestre dado</w:t>
+      </w:r>
+    </w:p>
+    <w:p>
+      <w:pPr>
+        <w:rPr>
+          <w:rFonts w:ascii="Arial" w:hAnsi="Arial" w:cs="Arial"/>
+          <w:sz w:val="24"/>
+          <w:szCs w:val="24"/>
+        </w:rPr>
+      </w:pPr>
+    </w:p>
+    <w:p>
+      <w:pPr>
+        <w:rPr>
+          <w:rFonts w:ascii="Arial" w:hAnsi="Arial" w:cs="Arial"/>
+          <w:color w:val="FF0000"/>
+          <w:sz w:val="24"/>
+          <w:szCs w:val="24"/>
+        </w:rPr>
+      </w:pPr>
+      <w:r>
+        <w:rPr>
+          <w:rFonts w:ascii="Arial" w:hAnsi="Arial" w:cs="Arial"/>
+          <w:color w:val="FF0000"/>
+          <w:sz w:val="24"/>
+          <w:szCs w:val="24"/>
+        </w:rPr>
+        <w:t>Parte A</w:t>
+      </w:r>
+    </w:p>
+    <w:p>
+      <w:pPr>
+        <w:rPr>
+          <w:rFonts w:ascii="Arial" w:hAnsi="Arial" w:cs="Arial"/>
+          <w:sz w:val="24"/>
+          <w:szCs w:val="24"/>
+        </w:rPr>
+      </w:pPr>
+      <w:r>
+        <w:rPr>
+          <w:rFonts w:ascii="Arial" w:hAnsi="Arial" w:cs="Arial"/>
+          <w:sz w:val="24"/>
+          <w:szCs w:val="24"/>
+        </w:rPr>
+        <w:t>Nombre: R</w:t>
+      </w:r>
+      <w:r>
+        <w:rPr>
+          <w:rFonts w:ascii="Arial" w:hAnsi="Arial" w:cs="Arial"/>
+          <w:sz w:val="24"/>
+          <w:szCs w:val="24"/>
+        </w:rPr>
+        <w:t>2</w:t>
+      </w:r>
+      <w:r>
+        <w:rPr>
+          <w:rFonts w:ascii="Arial" w:hAnsi="Arial" w:cs="Arial"/>
+          <w:sz w:val="24"/>
+          <w:szCs w:val="24"/>
+        </w:rPr>
+        <w:t xml:space="preserve">. </w:t>
       </w:r>
       <w:r>
         <w:rPr>
@@ -81,22 +469,46 @@
         </w:rPr>
         <w:t>zona de origen y una zona destino</w:t>
       </w:r>
-    </w:p>
-    <w:p>
-      <w:pPr>
-        <w:rPr>
-          <w:rFonts w:ascii="Arial" w:hAnsi="Arial" w:cs="Arial"/>
-          <w:sz w:val="24"/>
-          <w:szCs w:val="24"/>
-        </w:rPr>
-      </w:pPr>
-      <w:r>
-        <w:rPr>
-          <w:rFonts w:ascii="Arial" w:hAnsi="Arial" w:cs="Arial"/>
-          <w:sz w:val="24"/>
-          <w:szCs w:val="24"/>
-        </w:rPr>
-        <w:t xml:space="preserve">Resumen: Muestra al usuario el tiempo promedio de viaje, la desviación estándar, la zona de origen, y la zona de destino de los viajes ocurridos durante un mes dado. </w:t>
+      <w:r>
+        <w:rPr>
+          <w:rFonts w:ascii="Arial" w:hAnsi="Arial" w:cs="Arial"/>
+          <w:sz w:val="24"/>
+          <w:szCs w:val="24"/>
+        </w:rPr>
+        <w:t xml:space="preserve"> en cierto mes.</w:t>
+      </w:r>
+    </w:p>
+    <w:p>
+      <w:pPr>
+        <w:rPr>
+          <w:rFonts w:ascii="Arial" w:hAnsi="Arial" w:cs="Arial"/>
+          <w:sz w:val="24"/>
+          <w:szCs w:val="24"/>
+        </w:rPr>
+      </w:pPr>
+      <w:r>
+        <w:rPr>
+          <w:rFonts w:ascii="Arial" w:hAnsi="Arial" w:cs="Arial"/>
+          <w:sz w:val="24"/>
+          <w:szCs w:val="24"/>
+        </w:rPr>
+        <w:t xml:space="preserve">Resumen: Muestra al usuario </w:t>
+      </w:r>
+      <w:r>
+        <w:rPr>
+          <w:rFonts w:ascii="Arial" w:hAnsi="Arial" w:cs="Arial"/>
+          <w:sz w:val="24"/>
+          <w:szCs w:val="24"/>
+        </w:rPr>
+        <w:t>el tiempo promedio de viaje, la desviación estándar, la zona de origen, y la zona de destino de los viajes ocurridos durante un mes dado.</w:t>
+      </w:r>
+      <w:r>
+        <w:rPr>
+          <w:rFonts w:ascii="Arial" w:hAnsi="Arial" w:cs="Arial"/>
+          <w:sz w:val="24"/>
+          <w:szCs w:val="24"/>
+        </w:rPr>
+        <w:t xml:space="preserve"> </w:t>
       </w:r>
     </w:p>
     <w:p>
@@ -135,7 +547,269 @@
           <w:sz w:val="24"/>
           <w:szCs w:val="24"/>
         </w:rPr>
-        <w:t>Zona de origen</w:t>
+        <w:t xml:space="preserve">Mes de </w:t>
+      </w:r>
+      <w:r>
+        <w:rPr>
+          <w:rFonts w:ascii="Arial" w:hAnsi="Arial" w:cs="Arial"/>
+          <w:sz w:val="24"/>
+          <w:szCs w:val="24"/>
+        </w:rPr>
+        <w:t>interés.</w:t>
+      </w:r>
+    </w:p>
+    <w:p>
+      <w:pPr>
+        <w:rPr>
+          <w:rFonts w:ascii="Arial" w:hAnsi="Arial" w:cs="Arial"/>
+          <w:sz w:val="24"/>
+          <w:szCs w:val="24"/>
+        </w:rPr>
+      </w:pPr>
+      <w:r>
+        <w:rPr>
+          <w:rFonts w:ascii="Arial" w:hAnsi="Arial" w:cs="Arial"/>
+          <w:sz w:val="24"/>
+          <w:szCs w:val="24"/>
+        </w:rPr>
+        <w:t>Resultados:</w:t>
+      </w:r>
+    </w:p>
+    <w:p>
+      <w:pPr>
+        <w:pStyle w:val="Prrafodelista"/>
+        <w:numPr>
+          <w:ilvl w:val="0"/>
+          <w:numId w:val="2"/>
+        </w:numPr>
+        <w:rPr>
+          <w:rFonts w:ascii="Arial" w:hAnsi="Arial" w:cs="Arial"/>
+          <w:sz w:val="24"/>
+          <w:szCs w:val="24"/>
+        </w:rPr>
+      </w:pPr>
+      <w:r>
+        <w:rPr>
+          <w:rFonts w:ascii="Arial" w:hAnsi="Arial" w:cs="Arial"/>
+          <w:sz w:val="24"/>
+          <w:szCs w:val="24"/>
+        </w:rPr>
+        <w:t>Se muestra</w:t>
+      </w:r>
+      <w:r>
+        <w:rPr>
+          <w:rFonts w:ascii="Arial" w:hAnsi="Arial" w:cs="Arial"/>
+          <w:sz w:val="24"/>
+          <w:szCs w:val="24"/>
+        </w:rPr>
+        <w:t xml:space="preserve"> una lista</w:t>
+      </w:r>
+      <w:r>
+        <w:rPr>
+          <w:rFonts w:ascii="Arial" w:hAnsi="Arial" w:cs="Arial"/>
+          <w:sz w:val="24"/>
+          <w:szCs w:val="24"/>
+        </w:rPr>
+        <w:t xml:space="preserve"> </w:t>
+      </w:r>
+      <w:r>
+        <w:rPr>
+          <w:rFonts w:ascii="Arial" w:hAnsi="Arial" w:cs="Arial"/>
+          <w:sz w:val="24"/>
+          <w:szCs w:val="24"/>
+        </w:rPr>
+        <w:t xml:space="preserve">de los viajes </w:t>
+      </w:r>
+      <w:r>
+        <w:rPr>
+          <w:rFonts w:ascii="Arial" w:hAnsi="Arial" w:cs="Arial"/>
+          <w:sz w:val="24"/>
+          <w:szCs w:val="24"/>
+        </w:rPr>
+        <w:t>realizados en el</w:t>
+      </w:r>
+      <w:r>
+        <w:rPr>
+          <w:rFonts w:ascii="Arial" w:hAnsi="Arial" w:cs="Arial"/>
+          <w:sz w:val="24"/>
+          <w:szCs w:val="24"/>
+        </w:rPr>
+        <w:t xml:space="preserve"> mes</w:t>
+      </w:r>
+      <w:r>
+        <w:rPr>
+          <w:rFonts w:ascii="Arial" w:hAnsi="Arial" w:cs="Arial"/>
+          <w:sz w:val="24"/>
+          <w:szCs w:val="24"/>
+        </w:rPr>
+        <w:t xml:space="preserve"> dado. De cada viaje se muestra </w:t>
+      </w:r>
+      <w:r>
+        <w:rPr>
+          <w:rFonts w:ascii="Arial" w:hAnsi="Arial" w:cs="Arial"/>
+          <w:sz w:val="24"/>
+          <w:szCs w:val="24"/>
+        </w:rPr>
+        <w:t>el tiempo promedio de viaje, la desviación estándar, la zona de origen, y la zona de destino</w:t>
+      </w:r>
+      <w:r>
+        <w:rPr>
+          <w:rFonts w:ascii="Arial" w:hAnsi="Arial" w:cs="Arial"/>
+          <w:sz w:val="24"/>
+          <w:szCs w:val="24"/>
+        </w:rPr>
+        <w:t>.</w:t>
+      </w:r>
+    </w:p>
+    <w:p>
+      <w:pPr>
+        <w:pStyle w:val="Prrafodelista"/>
+        <w:numPr>
+          <w:ilvl w:val="0"/>
+          <w:numId w:val="2"/>
+        </w:numPr>
+        <w:rPr>
+          <w:rFonts w:ascii="Arial" w:hAnsi="Arial" w:cs="Arial"/>
+          <w:sz w:val="24"/>
+          <w:szCs w:val="24"/>
+        </w:rPr>
+      </w:pPr>
+      <w:r>
+        <w:rPr>
+          <w:rFonts w:ascii="Arial" w:hAnsi="Arial" w:cs="Arial"/>
+          <w:sz w:val="24"/>
+          <w:szCs w:val="24"/>
+        </w:rPr>
+        <w:t>En caso de que no exista información al respecto se informa al usuario.</w:t>
+      </w:r>
+    </w:p>
+    <w:p>
+      <w:pPr>
+        <w:pBdr>
+          <w:bottom w:val="single" w:sz="6" w:space="1" w:color="auto"/>
+        </w:pBdr>
+        <w:rPr>
+          <w:rFonts w:ascii="Arial" w:hAnsi="Arial" w:cs="Arial"/>
+          <w:sz w:val="24"/>
+          <w:szCs w:val="24"/>
+        </w:rPr>
+      </w:pPr>
+    </w:p>
+    <w:p>
+      <w:pPr>
+        <w:rPr>
+          <w:rFonts w:ascii="Arial" w:hAnsi="Arial" w:cs="Arial"/>
+          <w:sz w:val="24"/>
+          <w:szCs w:val="24"/>
+        </w:rPr>
+      </w:pPr>
+    </w:p>
+    <w:p>
+      <w:pPr>
+        <w:rPr>
+          <w:rFonts w:ascii="Arial" w:hAnsi="Arial" w:cs="Arial"/>
+          <w:sz w:val="24"/>
+          <w:szCs w:val="24"/>
+        </w:rPr>
+      </w:pPr>
+      <w:r>
+        <w:rPr>
+          <w:rFonts w:ascii="Arial" w:hAnsi="Arial" w:cs="Arial"/>
+          <w:sz w:val="24"/>
+          <w:szCs w:val="24"/>
+        </w:rPr>
+        <w:lastRenderedPageBreak/>
+        <w:t>Nombre: R</w:t>
+      </w:r>
+      <w:r>
+        <w:rPr>
+          <w:rFonts w:ascii="Arial" w:hAnsi="Arial" w:cs="Arial"/>
+          <w:sz w:val="24"/>
+          <w:szCs w:val="24"/>
+        </w:rPr>
+        <w:t>3</w:t>
+      </w:r>
+      <w:r>
+        <w:rPr>
+          <w:rFonts w:ascii="Arial" w:hAnsi="Arial" w:cs="Arial"/>
+          <w:sz w:val="24"/>
+          <w:szCs w:val="24"/>
+        </w:rPr>
+        <w:t xml:space="preserve">. </w:t>
+      </w:r>
+      <w:r>
+        <w:rPr>
+          <w:rFonts w:ascii="Arial" w:hAnsi="Arial" w:cs="Arial"/>
+          <w:sz w:val="24"/>
+          <w:szCs w:val="24"/>
+        </w:rPr>
+        <w:t>Consultar la información de los viajes con mayor tiempo promedio para un mes</w:t>
+      </w:r>
+      <w:r>
+        <w:rPr>
+          <w:rFonts w:ascii="Arial" w:hAnsi="Arial" w:cs="Arial"/>
+          <w:sz w:val="24"/>
+          <w:szCs w:val="24"/>
+        </w:rPr>
+        <w:t>.</w:t>
+      </w:r>
+    </w:p>
+    <w:p>
+      <w:pPr>
+        <w:rPr>
+          <w:rFonts w:ascii="Arial" w:hAnsi="Arial" w:cs="Arial"/>
+          <w:sz w:val="24"/>
+          <w:szCs w:val="24"/>
+        </w:rPr>
+      </w:pPr>
+      <w:r>
+        <w:rPr>
+          <w:rFonts w:ascii="Arial" w:hAnsi="Arial" w:cs="Arial"/>
+          <w:sz w:val="24"/>
+          <w:szCs w:val="24"/>
+        </w:rPr>
+        <w:t xml:space="preserve">Resumen: Muestra al usuario </w:t>
+      </w:r>
+      <w:r>
+        <w:rPr>
+          <w:rFonts w:ascii="Arial" w:hAnsi="Arial" w:cs="Arial"/>
+          <w:sz w:val="24"/>
+          <w:szCs w:val="24"/>
+        </w:rPr>
+        <w:t>la información de un n</w:t>
+      </w:r>
+      <w:r>
+        <w:rPr>
+          <w:rFonts w:ascii="Arial" w:hAnsi="Arial" w:cs="Arial"/>
+          <w:sz w:val="24"/>
+          <w:szCs w:val="24"/>
+        </w:rPr>
+        <w:t>ú</w:t>
+      </w:r>
+      <w:r>
+        <w:rPr>
+          <w:rFonts w:ascii="Arial" w:hAnsi="Arial" w:cs="Arial"/>
+          <w:sz w:val="24"/>
+          <w:szCs w:val="24"/>
+        </w:rPr>
+        <w:t>mero dado de viajes que tengan el mayor tiempo promedio y hayan ocurrido durante un mes dado.</w:t>
+      </w:r>
+    </w:p>
+    <w:p>
+      <w:pPr>
+        <w:rPr>
+          <w:rFonts w:ascii="Arial" w:hAnsi="Arial" w:cs="Arial"/>
+          <w:sz w:val="24"/>
+          <w:szCs w:val="24"/>
+        </w:rPr>
+      </w:pPr>
+      <w:r>
+        <w:rPr>
+          <w:rFonts w:ascii="Arial" w:hAnsi="Arial" w:cs="Arial"/>
+          <w:sz w:val="24"/>
+          <w:szCs w:val="24"/>
+        </w:rPr>
+        <w:t xml:space="preserve">Entradas: </w:t>
       </w:r>
     </w:p>
     <w:p>
@@ -157,7 +831,29 @@
           <w:sz w:val="24"/>
           <w:szCs w:val="24"/>
         </w:rPr>
-        <w:t>Zona destino</w:t>
+        <w:t>Mes de interés.</w:t>
+      </w:r>
+    </w:p>
+    <w:p>
+      <w:pPr>
+        <w:pStyle w:val="Prrafodelista"/>
+        <w:numPr>
+          <w:ilvl w:val="0"/>
+          <w:numId w:val="1"/>
+        </w:numPr>
+        <w:rPr>
+          <w:rFonts w:ascii="Arial" w:hAnsi="Arial" w:cs="Arial"/>
+          <w:sz w:val="24"/>
+          <w:szCs w:val="24"/>
+        </w:rPr>
+      </w:pPr>
+      <w:r>
+        <w:rPr>
+          <w:rFonts w:ascii="Arial" w:hAnsi="Arial" w:cs="Arial"/>
+          <w:sz w:val="24"/>
+          <w:szCs w:val="24"/>
+        </w:rPr>
+        <w:t>Número de viajes deseado.</w:t>
       </w:r>
     </w:p>
     <w:p>
@@ -196,16 +892,386 @@
           <w:sz w:val="24"/>
           <w:szCs w:val="24"/>
         </w:rPr>
-        <w:t>Se muestra una lista de los viajes del mes con el tiempo promedio de viaje, la desviación estándar, la zona de origen, y la zona de destin</w:t>
-      </w:r>
-      <w:r>
-        <w:rPr>
-          <w:rFonts w:ascii="Arial" w:hAnsi="Arial" w:cs="Arial"/>
-          <w:sz w:val="24"/>
-          <w:szCs w:val="24"/>
-        </w:rPr>
-        <w:t>o</w:t>
-      </w:r>
+        <w:t xml:space="preserve">Se muestra una lista </w:t>
+      </w:r>
+      <w:r>
+        <w:rPr>
+          <w:rFonts w:ascii="Arial" w:hAnsi="Arial" w:cs="Arial"/>
+          <w:sz w:val="24"/>
+          <w:szCs w:val="24"/>
+        </w:rPr>
+        <w:t>con cierto número de viajes que tengan el mayor tiempo promedio</w:t>
+      </w:r>
+      <w:r>
+        <w:rPr>
+          <w:rFonts w:ascii="Arial" w:hAnsi="Arial" w:cs="Arial"/>
+          <w:sz w:val="24"/>
+          <w:szCs w:val="24"/>
+        </w:rPr>
+        <w:t>, organizada de mayor a menor según el tiempo promedio</w:t>
+      </w:r>
+      <w:r>
+        <w:rPr>
+          <w:rFonts w:ascii="Arial" w:hAnsi="Arial" w:cs="Arial"/>
+          <w:sz w:val="24"/>
+          <w:szCs w:val="24"/>
+        </w:rPr>
+        <w:t xml:space="preserve">. De cada viaje se muestra </w:t>
+      </w:r>
+      <w:r>
+        <w:rPr>
+          <w:rFonts w:ascii="Arial" w:hAnsi="Arial" w:cs="Arial"/>
+          <w:sz w:val="24"/>
+          <w:szCs w:val="24"/>
+        </w:rPr>
+        <w:t>su zona origen, zona destino, el tiempo promedio de viaje y su desviación estándar</w:t>
+      </w:r>
+      <w:r>
+        <w:rPr>
+          <w:rFonts w:ascii="Arial" w:hAnsi="Arial" w:cs="Arial"/>
+          <w:sz w:val="24"/>
+          <w:szCs w:val="24"/>
+        </w:rPr>
+        <w:t>.</w:t>
+      </w:r>
+    </w:p>
+    <w:p>
+      <w:pPr>
+        <w:pBdr>
+          <w:bottom w:val="single" w:sz="6" w:space="1" w:color="auto"/>
+        </w:pBdr>
+        <w:rPr>
+          <w:rFonts w:ascii="Arial" w:hAnsi="Arial" w:cs="Arial"/>
+          <w:sz w:val="24"/>
+          <w:szCs w:val="24"/>
+        </w:rPr>
+      </w:pPr>
+    </w:p>
+    <w:p>
+      <w:pPr>
+        <w:rPr>
+          <w:rFonts w:ascii="Arial" w:hAnsi="Arial" w:cs="Arial"/>
+          <w:sz w:val="24"/>
+          <w:szCs w:val="24"/>
+        </w:rPr>
+      </w:pPr>
+    </w:p>
+    <w:p>
+      <w:pPr>
+        <w:rPr>
+          <w:rFonts w:ascii="Arial" w:hAnsi="Arial" w:cs="Arial"/>
+          <w:sz w:val="24"/>
+          <w:szCs w:val="24"/>
+        </w:rPr>
+      </w:pPr>
+      <w:r>
+        <w:rPr>
+          <w:rFonts w:ascii="Arial" w:hAnsi="Arial" w:cs="Arial"/>
+          <w:sz w:val="24"/>
+          <w:szCs w:val="24"/>
+        </w:rPr>
+        <w:t>Nombre: R</w:t>
+      </w:r>
+      <w:r>
+        <w:rPr>
+          <w:rFonts w:ascii="Arial" w:hAnsi="Arial" w:cs="Arial"/>
+          <w:sz w:val="24"/>
+          <w:szCs w:val="24"/>
+        </w:rPr>
+        <w:t>4</w:t>
+      </w:r>
+      <w:r>
+        <w:rPr>
+          <w:rFonts w:ascii="Arial" w:hAnsi="Arial" w:cs="Arial"/>
+          <w:sz w:val="24"/>
+          <w:szCs w:val="24"/>
+        </w:rPr>
+        <w:t xml:space="preserve">. </w:t>
+      </w:r>
+      <w:r>
+        <w:rPr>
+          <w:rFonts w:ascii="Arial" w:hAnsi="Arial" w:cs="Arial"/>
+          <w:sz w:val="24"/>
+          <w:szCs w:val="24"/>
+        </w:rPr>
+        <w:t>C</w:t>
+      </w:r>
+      <w:r>
+        <w:rPr>
+          <w:rFonts w:ascii="Arial" w:hAnsi="Arial" w:cs="Arial"/>
+          <w:sz w:val="24"/>
+          <w:szCs w:val="24"/>
+        </w:rPr>
+        <w:t>omparar tiempo promedio de los viajes entre zonas en ambos sentidos</w:t>
+      </w:r>
+      <w:r>
+        <w:rPr>
+          <w:rFonts w:ascii="Arial" w:hAnsi="Arial" w:cs="Arial"/>
+          <w:sz w:val="24"/>
+          <w:szCs w:val="24"/>
+        </w:rPr>
+        <w:t xml:space="preserve"> en cierto mes</w:t>
+      </w:r>
+      <w:r>
+        <w:rPr>
+          <w:rFonts w:ascii="Arial" w:hAnsi="Arial" w:cs="Arial"/>
+          <w:sz w:val="24"/>
+          <w:szCs w:val="24"/>
+        </w:rPr>
+        <w:t>.</w:t>
+      </w:r>
+    </w:p>
+    <w:p>
+      <w:pPr>
+        <w:rPr>
+          <w:rFonts w:ascii="Arial" w:hAnsi="Arial" w:cs="Arial"/>
+          <w:sz w:val="24"/>
+          <w:szCs w:val="24"/>
+        </w:rPr>
+      </w:pPr>
+      <w:r>
+        <w:rPr>
+          <w:rFonts w:ascii="Arial" w:hAnsi="Arial" w:cs="Arial"/>
+          <w:sz w:val="24"/>
+          <w:szCs w:val="24"/>
+        </w:rPr>
+        <w:t xml:space="preserve">Resumen: Muestra al </w:t>
+      </w:r>
+      <w:r>
+        <w:rPr>
+          <w:rFonts w:ascii="Arial" w:hAnsi="Arial" w:cs="Arial"/>
+          <w:sz w:val="24"/>
+          <w:szCs w:val="24"/>
+        </w:rPr>
+        <w:t>usuario la comparación entre los viajes de una zona dada y cada zona que se encentre dentro del rango de zonas dado, esto se realiza en ambos sentidos</w:t>
+      </w:r>
+      <w:r>
+        <w:rPr>
+          <w:rFonts w:ascii="Arial" w:hAnsi="Arial" w:cs="Arial"/>
+          <w:sz w:val="24"/>
+          <w:szCs w:val="24"/>
+        </w:rPr>
+        <w:t xml:space="preserve"> y se realiza para un mes dado</w:t>
+      </w:r>
+      <w:r>
+        <w:rPr>
+          <w:rFonts w:ascii="Arial" w:hAnsi="Arial" w:cs="Arial"/>
+          <w:sz w:val="24"/>
+          <w:szCs w:val="24"/>
+        </w:rPr>
+        <w:t>.</w:t>
+      </w:r>
+    </w:p>
+    <w:p>
+      <w:pPr>
+        <w:rPr>
+          <w:rFonts w:ascii="Arial" w:hAnsi="Arial" w:cs="Arial"/>
+          <w:sz w:val="24"/>
+          <w:szCs w:val="24"/>
+        </w:rPr>
+      </w:pPr>
+      <w:r>
+        <w:rPr>
+          <w:rFonts w:ascii="Arial" w:hAnsi="Arial" w:cs="Arial"/>
+          <w:sz w:val="24"/>
+          <w:szCs w:val="24"/>
+        </w:rPr>
+        <w:t xml:space="preserve">Entradas: </w:t>
+      </w:r>
+    </w:p>
+    <w:p>
+      <w:pPr>
+        <w:pStyle w:val="Prrafodelista"/>
+        <w:numPr>
+          <w:ilvl w:val="0"/>
+          <w:numId w:val="1"/>
+        </w:numPr>
+        <w:rPr>
+          <w:rFonts w:ascii="Arial" w:hAnsi="Arial" w:cs="Arial"/>
+          <w:sz w:val="24"/>
+          <w:szCs w:val="24"/>
+        </w:rPr>
+      </w:pPr>
+      <w:r>
+        <w:rPr>
+          <w:rFonts w:ascii="Arial" w:hAnsi="Arial" w:cs="Arial"/>
+          <w:sz w:val="24"/>
+          <w:szCs w:val="24"/>
+        </w:rPr>
+        <w:t>Zona principal</w:t>
+      </w:r>
+    </w:p>
+    <w:p>
+      <w:pPr>
+        <w:pStyle w:val="Prrafodelista"/>
+        <w:numPr>
+          <w:ilvl w:val="0"/>
+          <w:numId w:val="1"/>
+        </w:numPr>
+        <w:rPr>
+          <w:rFonts w:ascii="Arial" w:hAnsi="Arial" w:cs="Arial"/>
+          <w:sz w:val="24"/>
+          <w:szCs w:val="24"/>
+        </w:rPr>
+      </w:pPr>
+      <w:r>
+        <w:rPr>
+          <w:rFonts w:ascii="Arial" w:hAnsi="Arial" w:cs="Arial"/>
+          <w:sz w:val="24"/>
+          <w:szCs w:val="24"/>
+        </w:rPr>
+        <w:t>Zona inicial</w:t>
+      </w:r>
+    </w:p>
+    <w:p>
+      <w:pPr>
+        <w:pStyle w:val="Prrafodelista"/>
+        <w:numPr>
+          <w:ilvl w:val="0"/>
+          <w:numId w:val="1"/>
+        </w:numPr>
+        <w:rPr>
+          <w:rFonts w:ascii="Arial" w:hAnsi="Arial" w:cs="Arial"/>
+          <w:sz w:val="24"/>
+          <w:szCs w:val="24"/>
+        </w:rPr>
+      </w:pPr>
+      <w:r>
+        <w:rPr>
+          <w:rFonts w:ascii="Arial" w:hAnsi="Arial" w:cs="Arial"/>
+          <w:sz w:val="24"/>
+          <w:szCs w:val="24"/>
+        </w:rPr>
+        <w:t>Zona final</w:t>
+      </w:r>
+    </w:p>
+    <w:p>
+      <w:pPr>
+        <w:pStyle w:val="Prrafodelista"/>
+        <w:numPr>
+          <w:ilvl w:val="0"/>
+          <w:numId w:val="1"/>
+        </w:numPr>
+        <w:rPr>
+          <w:rFonts w:ascii="Arial" w:hAnsi="Arial" w:cs="Arial"/>
+          <w:sz w:val="24"/>
+          <w:szCs w:val="24"/>
+        </w:rPr>
+      </w:pPr>
+      <w:r>
+        <w:rPr>
+          <w:rFonts w:ascii="Arial" w:hAnsi="Arial" w:cs="Arial"/>
+          <w:sz w:val="24"/>
+          <w:szCs w:val="24"/>
+        </w:rPr>
+        <w:t>Mes de interes</w:t>
+      </w:r>
+    </w:p>
+    <w:p>
+      <w:pPr>
+        <w:rPr>
+          <w:rFonts w:ascii="Arial" w:hAnsi="Arial" w:cs="Arial"/>
+          <w:sz w:val="24"/>
+          <w:szCs w:val="24"/>
+        </w:rPr>
+      </w:pPr>
+      <w:r>
+        <w:rPr>
+          <w:rFonts w:ascii="Arial" w:hAnsi="Arial" w:cs="Arial"/>
+          <w:sz w:val="24"/>
+          <w:szCs w:val="24"/>
+        </w:rPr>
+        <w:t>Resultados:</w:t>
+      </w:r>
+    </w:p>
+    <w:p>
+      <w:pPr>
+        <w:pStyle w:val="Prrafodelista"/>
+        <w:numPr>
+          <w:ilvl w:val="0"/>
+          <w:numId w:val="2"/>
+        </w:numPr>
+        <w:rPr>
+          <w:rFonts w:ascii="Arial" w:hAnsi="Arial" w:cs="Arial"/>
+          <w:sz w:val="24"/>
+          <w:szCs w:val="24"/>
+        </w:rPr>
+      </w:pPr>
+      <w:r>
+        <w:rPr>
+          <w:rFonts w:ascii="Arial" w:hAnsi="Arial" w:cs="Arial"/>
+          <w:sz w:val="24"/>
+          <w:szCs w:val="24"/>
+        </w:rPr>
+        <w:t>Se</w:t>
+      </w:r>
+      <w:r>
+        <w:rPr>
+          <w:rFonts w:ascii="Arial" w:hAnsi="Arial" w:cs="Arial"/>
+          <w:sz w:val="24"/>
+          <w:szCs w:val="24"/>
+        </w:rPr>
+        <w:t xml:space="preserve"> muestran los resultados de comparación con cada zona, cada comparación se muestra en una línea que indica el tiempo promedio y las dos zonas en un sentido vs las mismas zonas, pero en sentido contrario.</w:t>
+      </w:r>
+      <w:r>
+        <w:rPr>
+          <w:rFonts w:ascii="Arial" w:hAnsi="Arial" w:cs="Arial"/>
+          <w:sz w:val="24"/>
+          <w:szCs w:val="24"/>
+        </w:rPr>
+        <w:t xml:space="preserve"> </w:t>
+      </w:r>
+      <w:r>
+        <w:rPr>
+          <w:rFonts w:ascii="Arial" w:hAnsi="Arial" w:cs="Arial"/>
+          <w:sz w:val="24"/>
+          <w:szCs w:val="24"/>
+        </w:rPr>
+        <w:t>Los resultados deben estar ordenados ascendentemente por el identificador de la zona que se encuentra dentro del rango dado.</w:t>
+      </w:r>
+    </w:p>
+    <w:p>
+      <w:pPr>
+        <w:pStyle w:val="Prrafodelista"/>
+        <w:numPr>
+          <w:ilvl w:val="0"/>
+          <w:numId w:val="2"/>
+        </w:numPr>
+        <w:rPr>
+          <w:rFonts w:ascii="Arial" w:hAnsi="Arial" w:cs="Arial"/>
+          <w:sz w:val="24"/>
+          <w:szCs w:val="24"/>
+        </w:rPr>
+      </w:pPr>
+      <w:r>
+        <w:rPr>
+          <w:rFonts w:ascii="Arial" w:hAnsi="Arial" w:cs="Arial"/>
+          <w:sz w:val="24"/>
+          <w:szCs w:val="24"/>
+        </w:rPr>
+        <w:t>En caso de que en alguno o en ambos sentidos no hay viajes en vez de informar el tiempo promedio se informa que no hay viajes.</w:t>
+      </w:r>
+    </w:p>
+    <w:p>
+      <w:pPr>
+        <w:rPr>
+          <w:rFonts w:ascii="Arial" w:hAnsi="Arial" w:cs="Arial"/>
+          <w:sz w:val="24"/>
+          <w:szCs w:val="24"/>
+        </w:rPr>
+      </w:pPr>
+    </w:p>
+    <w:p>
+      <w:pPr>
+        <w:pBdr>
+          <w:bottom w:val="single" w:sz="6" w:space="1" w:color="auto"/>
+        </w:pBdr>
+        <w:rPr>
+          <w:rFonts w:ascii="Arial" w:hAnsi="Arial" w:cs="Arial"/>
+          <w:sz w:val="24"/>
+          <w:szCs w:val="24"/>
+        </w:rPr>
+      </w:pPr>
     </w:p>
     <w:p>
       <w:pPr>
@@ -216,15 +1282,44 @@
           <w:szCs w:val="24"/>
         </w:rPr>
       </w:pPr>
-      <w:r>
+    </w:p>
+    <w:p>
+      <w:pPr>
         <w:rPr>
           <w:rFonts w:ascii="Arial" w:hAnsi="Arial" w:cs="Arial"/>
           <w:color w:val="FF0000"/>
           <w:sz w:val="24"/>
           <w:szCs w:val="24"/>
         </w:rPr>
-        <w:t>Parte A</w:t>
-      </w:r>
+      </w:pPr>
+      <w:r>
+        <w:rPr>
+          <w:rFonts w:ascii="Arial" w:hAnsi="Arial" w:cs="Arial"/>
+          <w:color w:val="FF0000"/>
+          <w:sz w:val="24"/>
+          <w:szCs w:val="24"/>
+        </w:rPr>
+        <w:t>Parte B</w:t>
+      </w:r>
+      <w:r>
+        <w:rPr>
+          <w:rFonts w:ascii="Arial" w:hAnsi="Arial" w:cs="Arial"/>
+          <w:color w:val="FF0000"/>
+          <w:sz w:val="24"/>
+          <w:szCs w:val="24"/>
+        </w:rPr>
+        <w:tab/>
+      </w:r>
+    </w:p>
+    <w:p>
+      <w:pPr>
+        <w:rPr>
+          <w:rFonts w:ascii="Arial" w:hAnsi="Arial" w:cs="Arial"/>
+          <w:color w:val="FF0000"/>
+          <w:sz w:val="24"/>
+          <w:szCs w:val="24"/>
+        </w:rPr>
+      </w:pPr>
     </w:p>
     <w:p>
       <w:pPr>
@@ -248,7 +1343,7 @@
           <w:sz w:val="24"/>
           <w:szCs w:val="24"/>
         </w:rPr>
-        <w:t>2</w:t>
+        <w:t>5</w:t>
       </w:r>
       <w:r>
         <w:rPr>
@@ -282,38 +1377,46 @@
         </w:rPr>
         <w:t>zona de origen y una zona destino</w:t>
       </w:r>
-    </w:p>
-    <w:p>
-      <w:pPr>
-        <w:rPr>
-          <w:rFonts w:ascii="Arial" w:hAnsi="Arial" w:cs="Arial"/>
-          <w:sz w:val="24"/>
-          <w:szCs w:val="24"/>
-        </w:rPr>
-      </w:pPr>
-      <w:r>
-        <w:rPr>
-          <w:rFonts w:ascii="Arial" w:hAnsi="Arial" w:cs="Arial"/>
-          <w:sz w:val="24"/>
-          <w:szCs w:val="24"/>
-        </w:rPr>
-        <w:t xml:space="preserve">Resumen: Muestra al usuario </w:t>
-      </w:r>
-      <w:r>
-        <w:rPr>
-          <w:rFonts w:ascii="Arial" w:hAnsi="Arial" w:cs="Arial"/>
-          <w:sz w:val="24"/>
-          <w:szCs w:val="24"/>
-        </w:rPr>
-        <w:t>el tiempo promedio de viaje, la desviación estándar, la zona de origen, y la zona de destino de los viajes ocurridos durante un mes dado.</w:t>
-      </w:r>
-      <w:r>
-        <w:rPr>
-          <w:rFonts w:ascii="Arial" w:hAnsi="Arial" w:cs="Arial"/>
-          <w:sz w:val="24"/>
-          <w:szCs w:val="24"/>
-        </w:rPr>
-        <w:t xml:space="preserve"> </w:t>
+      <w:r>
+        <w:rPr>
+          <w:rFonts w:ascii="Arial" w:hAnsi="Arial" w:cs="Arial"/>
+          <w:sz w:val="24"/>
+          <w:szCs w:val="24"/>
+        </w:rPr>
+        <w:t xml:space="preserve"> en cierto día de la semana.</w:t>
+      </w:r>
+    </w:p>
+    <w:p>
+      <w:pPr>
+        <w:rPr>
+          <w:rFonts w:ascii="Arial" w:hAnsi="Arial" w:cs="Arial"/>
+          <w:sz w:val="24"/>
+          <w:szCs w:val="24"/>
+        </w:rPr>
+      </w:pPr>
+      <w:r>
+        <w:rPr>
+          <w:rFonts w:ascii="Arial" w:hAnsi="Arial" w:cs="Arial"/>
+          <w:sz w:val="24"/>
+          <w:szCs w:val="24"/>
+        </w:rPr>
+        <w:t xml:space="preserve">Resumen: Muestra al usuario el tiempo promedio de viaje, la desviación estándar, la zona de origen, y la zona de destino de los viajes ocurridos durante un </w:t>
+      </w:r>
+      <w:r>
+        <w:rPr>
+          <w:rFonts w:ascii="Arial" w:hAnsi="Arial" w:cs="Arial"/>
+          <w:sz w:val="24"/>
+          <w:szCs w:val="24"/>
+        </w:rPr>
+        <w:t>día de la semana</w:t>
+      </w:r>
+      <w:r>
+        <w:rPr>
+          <w:rFonts w:ascii="Arial" w:hAnsi="Arial" w:cs="Arial"/>
+          <w:sz w:val="24"/>
+          <w:szCs w:val="24"/>
+        </w:rPr>
+        <w:t xml:space="preserve"> dado. </w:t>
       </w:r>
     </w:p>
     <w:p>
@@ -352,13 +1455,860 @@
           <w:sz w:val="24"/>
           <w:szCs w:val="24"/>
         </w:rPr>
-        <w:t>Mes de interes</w:t>
+        <w:t>Dia</w:t>
+      </w:r>
+      <w:r>
+        <w:rPr>
+          <w:rFonts w:ascii="Arial" w:hAnsi="Arial" w:cs="Arial"/>
+          <w:sz w:val="24"/>
+          <w:szCs w:val="24"/>
+        </w:rPr>
+        <w:t xml:space="preserve"> de interés.</w:t>
+      </w:r>
+    </w:p>
+    <w:p>
+      <w:pPr>
+        <w:rPr>
+          <w:rFonts w:ascii="Arial" w:hAnsi="Arial" w:cs="Arial"/>
+          <w:sz w:val="24"/>
+          <w:szCs w:val="24"/>
+        </w:rPr>
+      </w:pPr>
+      <w:r>
+        <w:rPr>
+          <w:rFonts w:ascii="Arial" w:hAnsi="Arial" w:cs="Arial"/>
+          <w:sz w:val="24"/>
+          <w:szCs w:val="24"/>
+        </w:rPr>
+        <w:t>Resultados:</w:t>
+      </w:r>
+    </w:p>
+    <w:p>
+      <w:pPr>
+        <w:pStyle w:val="Prrafodelista"/>
+        <w:numPr>
+          <w:ilvl w:val="0"/>
+          <w:numId w:val="2"/>
+        </w:numPr>
+        <w:rPr>
+          <w:rFonts w:ascii="Arial" w:hAnsi="Arial" w:cs="Arial"/>
+          <w:sz w:val="24"/>
+          <w:szCs w:val="24"/>
+        </w:rPr>
+      </w:pPr>
+      <w:r>
+        <w:rPr>
+          <w:rFonts w:ascii="Arial" w:hAnsi="Arial" w:cs="Arial"/>
+          <w:sz w:val="24"/>
+          <w:szCs w:val="24"/>
+        </w:rPr>
+        <w:t xml:space="preserve">Se muestra una lista de los viajes realizados en el </w:t>
+      </w:r>
+      <w:r>
+        <w:rPr>
+          <w:rFonts w:ascii="Arial" w:hAnsi="Arial" w:cs="Arial"/>
+          <w:sz w:val="24"/>
+          <w:szCs w:val="24"/>
+        </w:rPr>
+        <w:t>día</w:t>
+      </w:r>
+      <w:r>
+        <w:rPr>
+          <w:rFonts w:ascii="Arial" w:hAnsi="Arial" w:cs="Arial"/>
+          <w:sz w:val="24"/>
+          <w:szCs w:val="24"/>
+        </w:rPr>
+        <w:t xml:space="preserve"> dado. De cada viaje se muestra el tiempo promedio de viaje, la desviación estándar, la zona de origen, y la zona de destino.</w:t>
+      </w:r>
+    </w:p>
+    <w:p>
+      <w:pPr>
+        <w:pStyle w:val="Prrafodelista"/>
+        <w:numPr>
+          <w:ilvl w:val="0"/>
+          <w:numId w:val="2"/>
+        </w:numPr>
+        <w:rPr>
+          <w:rFonts w:ascii="Arial" w:hAnsi="Arial" w:cs="Arial"/>
+          <w:sz w:val="24"/>
+          <w:szCs w:val="24"/>
+        </w:rPr>
+      </w:pPr>
+      <w:r>
+        <w:rPr>
+          <w:rFonts w:ascii="Arial" w:hAnsi="Arial" w:cs="Arial"/>
+          <w:sz w:val="24"/>
+          <w:szCs w:val="24"/>
+        </w:rPr>
+        <w:t>En caso de que no exista información al respecto se informa al usuario.</w:t>
+      </w:r>
+    </w:p>
+    <w:p>
+      <w:pPr>
+        <w:pBdr>
+          <w:bottom w:val="single" w:sz="6" w:space="1" w:color="auto"/>
+        </w:pBdr>
+        <w:rPr>
+          <w:rFonts w:ascii="Arial" w:hAnsi="Arial" w:cs="Arial"/>
+          <w:sz w:val="24"/>
+          <w:szCs w:val="24"/>
+        </w:rPr>
+      </w:pPr>
+    </w:p>
+    <w:p>
+      <w:pPr>
+        <w:rPr>
+          <w:rFonts w:ascii="Arial" w:hAnsi="Arial" w:cs="Arial"/>
+          <w:sz w:val="24"/>
+          <w:szCs w:val="24"/>
+        </w:rPr>
+      </w:pPr>
+    </w:p>
+    <w:p>
+      <w:pPr>
+        <w:rPr>
+          <w:rFonts w:ascii="Arial" w:hAnsi="Arial" w:cs="Arial"/>
+          <w:sz w:val="24"/>
+          <w:szCs w:val="24"/>
+        </w:rPr>
+      </w:pPr>
+      <w:r>
+        <w:rPr>
+          <w:rFonts w:ascii="Arial" w:hAnsi="Arial" w:cs="Arial"/>
+          <w:sz w:val="24"/>
+          <w:szCs w:val="24"/>
+        </w:rPr>
+        <w:t>Nombre: R</w:t>
+      </w:r>
+      <w:r>
+        <w:rPr>
+          <w:rFonts w:ascii="Arial" w:hAnsi="Arial" w:cs="Arial"/>
+          <w:sz w:val="24"/>
+          <w:szCs w:val="24"/>
+        </w:rPr>
+        <w:t>6</w:t>
+      </w:r>
+      <w:r>
+        <w:rPr>
+          <w:rFonts w:ascii="Arial" w:hAnsi="Arial" w:cs="Arial"/>
+          <w:sz w:val="24"/>
+          <w:szCs w:val="24"/>
+        </w:rPr>
+        <w:t xml:space="preserve">. </w:t>
+      </w:r>
+      <w:r>
+        <w:rPr>
+          <w:rFonts w:ascii="Arial" w:hAnsi="Arial" w:cs="Arial"/>
+          <w:sz w:val="24"/>
+          <w:szCs w:val="24"/>
+        </w:rPr>
+        <w:t xml:space="preserve">Consultar la información de los viajes con mayor tiempo promedio para un </w:t>
+      </w:r>
+      <w:r>
+        <w:rPr>
+          <w:rFonts w:ascii="Arial" w:hAnsi="Arial" w:cs="Arial"/>
+          <w:sz w:val="24"/>
+          <w:szCs w:val="24"/>
+        </w:rPr>
+        <w:t>día de la semana</w:t>
+      </w:r>
+      <w:r>
+        <w:rPr>
+          <w:rFonts w:ascii="Arial" w:hAnsi="Arial" w:cs="Arial"/>
+          <w:sz w:val="24"/>
+          <w:szCs w:val="24"/>
+        </w:rPr>
+        <w:t>.</w:t>
+      </w:r>
+    </w:p>
+    <w:p>
+      <w:pPr>
+        <w:rPr>
+          <w:rFonts w:ascii="Arial" w:hAnsi="Arial" w:cs="Arial"/>
+          <w:sz w:val="24"/>
+          <w:szCs w:val="24"/>
+        </w:rPr>
+      </w:pPr>
+      <w:r>
+        <w:rPr>
+          <w:rFonts w:ascii="Arial" w:hAnsi="Arial" w:cs="Arial"/>
+          <w:sz w:val="24"/>
+          <w:szCs w:val="24"/>
+        </w:rPr>
+        <w:t xml:space="preserve">Resumen: Muestra al usuario la información de un número dado de viajes que tengan el mayor tiempo promedio y hayan ocurrido durante un </w:t>
+      </w:r>
+      <w:r>
+        <w:rPr>
+          <w:rFonts w:ascii="Arial" w:hAnsi="Arial" w:cs="Arial"/>
+          <w:sz w:val="24"/>
+          <w:szCs w:val="24"/>
+        </w:rPr>
+        <w:t>día de la semana dado</w:t>
+      </w:r>
+      <w:r>
+        <w:rPr>
+          <w:rFonts w:ascii="Arial" w:hAnsi="Arial" w:cs="Arial"/>
+          <w:sz w:val="24"/>
+          <w:szCs w:val="24"/>
+        </w:rPr>
+        <w:t>.</w:t>
+      </w:r>
+    </w:p>
+    <w:p>
+      <w:pPr>
+        <w:rPr>
+          <w:rFonts w:ascii="Arial" w:hAnsi="Arial" w:cs="Arial"/>
+          <w:sz w:val="24"/>
+          <w:szCs w:val="24"/>
+        </w:rPr>
+      </w:pPr>
+      <w:r>
+        <w:rPr>
+          <w:rFonts w:ascii="Arial" w:hAnsi="Arial" w:cs="Arial"/>
+          <w:sz w:val="24"/>
+          <w:szCs w:val="24"/>
+        </w:rPr>
+        <w:t xml:space="preserve">Entradas: </w:t>
+      </w:r>
+    </w:p>
+    <w:p>
+      <w:pPr>
+        <w:pStyle w:val="Prrafodelista"/>
+        <w:numPr>
+          <w:ilvl w:val="0"/>
+          <w:numId w:val="1"/>
+        </w:numPr>
+        <w:rPr>
+          <w:rFonts w:ascii="Arial" w:hAnsi="Arial" w:cs="Arial"/>
+          <w:sz w:val="24"/>
+          <w:szCs w:val="24"/>
+        </w:rPr>
+      </w:pPr>
+      <w:r>
+        <w:rPr>
+          <w:rFonts w:ascii="Arial" w:hAnsi="Arial" w:cs="Arial"/>
+          <w:sz w:val="24"/>
+          <w:szCs w:val="24"/>
+        </w:rPr>
+        <w:t>Dia</w:t>
+      </w:r>
+      <w:r>
+        <w:rPr>
+          <w:rFonts w:ascii="Arial" w:hAnsi="Arial" w:cs="Arial"/>
+          <w:sz w:val="24"/>
+          <w:szCs w:val="24"/>
+        </w:rPr>
+        <w:t xml:space="preserve"> de interés.</w:t>
+      </w:r>
+    </w:p>
+    <w:p>
+      <w:pPr>
+        <w:pStyle w:val="Prrafodelista"/>
+        <w:numPr>
+          <w:ilvl w:val="0"/>
+          <w:numId w:val="1"/>
+        </w:numPr>
+        <w:rPr>
+          <w:rFonts w:ascii="Arial" w:hAnsi="Arial" w:cs="Arial"/>
+          <w:sz w:val="24"/>
+          <w:szCs w:val="24"/>
+        </w:rPr>
+      </w:pPr>
+      <w:r>
+        <w:rPr>
+          <w:rFonts w:ascii="Arial" w:hAnsi="Arial" w:cs="Arial"/>
+          <w:sz w:val="24"/>
+          <w:szCs w:val="24"/>
+        </w:rPr>
+        <w:t>Número de viajes deseado.</w:t>
+      </w:r>
+    </w:p>
+    <w:p>
+      <w:pPr>
+        <w:rPr>
+          <w:rFonts w:ascii="Arial" w:hAnsi="Arial" w:cs="Arial"/>
+          <w:sz w:val="24"/>
+          <w:szCs w:val="24"/>
+        </w:rPr>
+      </w:pPr>
+      <w:r>
+        <w:rPr>
+          <w:rFonts w:ascii="Arial" w:hAnsi="Arial" w:cs="Arial"/>
+          <w:sz w:val="24"/>
+          <w:szCs w:val="24"/>
+        </w:rPr>
+        <w:t>Resultados:</w:t>
+      </w:r>
+    </w:p>
+    <w:p>
+      <w:pPr>
+        <w:pStyle w:val="Prrafodelista"/>
+        <w:numPr>
+          <w:ilvl w:val="0"/>
+          <w:numId w:val="2"/>
+        </w:numPr>
+        <w:rPr>
+          <w:rFonts w:ascii="Arial" w:hAnsi="Arial" w:cs="Arial"/>
+          <w:sz w:val="24"/>
+          <w:szCs w:val="24"/>
+        </w:rPr>
+      </w:pPr>
+      <w:r>
+        <w:rPr>
+          <w:rFonts w:ascii="Arial" w:hAnsi="Arial" w:cs="Arial"/>
+          <w:sz w:val="24"/>
+          <w:szCs w:val="24"/>
+        </w:rPr>
+        <w:t>Se muestra una lista con cierto número de viajes que tengan el mayor tiempo promedio</w:t>
+      </w:r>
+      <w:r>
+        <w:rPr>
+          <w:rFonts w:ascii="Arial" w:hAnsi="Arial" w:cs="Arial"/>
+          <w:sz w:val="24"/>
+          <w:szCs w:val="24"/>
+        </w:rPr>
+        <w:t>, organizada de mayor a menor según el tiempo promedio</w:t>
+      </w:r>
+      <w:r>
+        <w:rPr>
+          <w:rFonts w:ascii="Arial" w:hAnsi="Arial" w:cs="Arial"/>
+          <w:sz w:val="24"/>
+          <w:szCs w:val="24"/>
+        </w:rPr>
+        <w:t>. De cada viaje se muestra su zona origen, zona destino, el tiempo promedio de viaje y su desviación estándar.</w:t>
+      </w:r>
+    </w:p>
+    <w:p>
+      <w:pPr>
+        <w:pBdr>
+          <w:bottom w:val="single" w:sz="6" w:space="1" w:color="auto"/>
+        </w:pBdr>
+        <w:rPr>
+          <w:rFonts w:ascii="Arial" w:hAnsi="Arial" w:cs="Arial"/>
+          <w:sz w:val="24"/>
+          <w:szCs w:val="24"/>
+        </w:rPr>
+      </w:pPr>
+    </w:p>
+    <w:p>
+      <w:pPr>
+        <w:rPr>
+          <w:rFonts w:ascii="Arial" w:hAnsi="Arial" w:cs="Arial"/>
+          <w:sz w:val="24"/>
+          <w:szCs w:val="24"/>
+        </w:rPr>
+      </w:pPr>
+    </w:p>
+    <w:p>
+      <w:pPr>
+        <w:rPr>
+          <w:rFonts w:ascii="Arial" w:hAnsi="Arial" w:cs="Arial"/>
+          <w:sz w:val="24"/>
+          <w:szCs w:val="24"/>
+        </w:rPr>
+      </w:pPr>
+    </w:p>
+    <w:p>
+      <w:pPr>
+        <w:rPr>
+          <w:rFonts w:ascii="Arial" w:hAnsi="Arial" w:cs="Arial"/>
+          <w:sz w:val="24"/>
+          <w:szCs w:val="24"/>
+        </w:rPr>
+      </w:pPr>
+      <w:r>
+        <w:rPr>
+          <w:rFonts w:ascii="Arial" w:hAnsi="Arial" w:cs="Arial"/>
+          <w:sz w:val="24"/>
+          <w:szCs w:val="24"/>
+        </w:rPr>
+        <w:t>Nombre: R</w:t>
+      </w:r>
+      <w:r>
+        <w:rPr>
+          <w:rFonts w:ascii="Arial" w:hAnsi="Arial" w:cs="Arial"/>
+          <w:sz w:val="24"/>
+          <w:szCs w:val="24"/>
+        </w:rPr>
+        <w:t>7</w:t>
+      </w:r>
+      <w:r>
+        <w:rPr>
+          <w:rFonts w:ascii="Arial" w:hAnsi="Arial" w:cs="Arial"/>
+          <w:sz w:val="24"/>
+          <w:szCs w:val="24"/>
+        </w:rPr>
+        <w:t xml:space="preserve">. </w:t>
+      </w:r>
+      <w:r>
+        <w:rPr>
+          <w:rFonts w:ascii="Arial" w:hAnsi="Arial" w:cs="Arial"/>
+          <w:sz w:val="24"/>
+          <w:szCs w:val="24"/>
+        </w:rPr>
+        <w:t>C</w:t>
+      </w:r>
+      <w:r>
+        <w:rPr>
+          <w:rFonts w:ascii="Arial" w:hAnsi="Arial" w:cs="Arial"/>
+          <w:sz w:val="24"/>
+          <w:szCs w:val="24"/>
+        </w:rPr>
+        <w:t>omparar tiempo promedio de los viajes entre zonas en ambos sentidos</w:t>
+      </w:r>
+      <w:r>
+        <w:rPr>
+          <w:rFonts w:ascii="Arial" w:hAnsi="Arial" w:cs="Arial"/>
+          <w:sz w:val="24"/>
+          <w:szCs w:val="24"/>
+        </w:rPr>
+        <w:t xml:space="preserve"> en cierto día de la semana</w:t>
+      </w:r>
+      <w:r>
+        <w:rPr>
+          <w:rFonts w:ascii="Arial" w:hAnsi="Arial" w:cs="Arial"/>
+          <w:sz w:val="24"/>
+          <w:szCs w:val="24"/>
+        </w:rPr>
+        <w:t>.</w:t>
+      </w:r>
+    </w:p>
+    <w:p>
+      <w:pPr>
+        <w:rPr>
+          <w:rFonts w:ascii="Arial" w:hAnsi="Arial" w:cs="Arial"/>
+          <w:sz w:val="24"/>
+          <w:szCs w:val="24"/>
+        </w:rPr>
+      </w:pPr>
+      <w:r>
+        <w:rPr>
+          <w:rFonts w:ascii="Arial" w:hAnsi="Arial" w:cs="Arial"/>
+          <w:sz w:val="24"/>
+          <w:szCs w:val="24"/>
+        </w:rPr>
+        <w:t>Resumen: Muestra al usuario la comparación entre los viajes de una zona dada y cada zona que se encentre dentro del rango de zonas dado, esto se realiza en ambos sentidos</w:t>
+      </w:r>
+      <w:r>
+        <w:rPr>
+          <w:rFonts w:ascii="Arial" w:hAnsi="Arial" w:cs="Arial"/>
+          <w:sz w:val="24"/>
+          <w:szCs w:val="24"/>
+        </w:rPr>
+        <w:t>, esto se realiza para un día de la semana dado</w:t>
+      </w:r>
+      <w:r>
+        <w:rPr>
+          <w:rFonts w:ascii="Arial" w:hAnsi="Arial" w:cs="Arial"/>
+          <w:sz w:val="24"/>
+          <w:szCs w:val="24"/>
+        </w:rPr>
+        <w:t>.</w:t>
+      </w:r>
+    </w:p>
+    <w:p>
+      <w:pPr>
+        <w:rPr>
+          <w:rFonts w:ascii="Arial" w:hAnsi="Arial" w:cs="Arial"/>
+          <w:sz w:val="24"/>
+          <w:szCs w:val="24"/>
+        </w:rPr>
+      </w:pPr>
+      <w:r>
+        <w:rPr>
+          <w:rFonts w:ascii="Arial" w:hAnsi="Arial" w:cs="Arial"/>
+          <w:sz w:val="24"/>
+          <w:szCs w:val="24"/>
+        </w:rPr>
+        <w:t xml:space="preserve">Entradas: </w:t>
+      </w:r>
+    </w:p>
+    <w:p>
+      <w:pPr>
+        <w:pStyle w:val="Prrafodelista"/>
+        <w:numPr>
+          <w:ilvl w:val="0"/>
+          <w:numId w:val="1"/>
+        </w:numPr>
+        <w:rPr>
+          <w:rFonts w:ascii="Arial" w:hAnsi="Arial" w:cs="Arial"/>
+          <w:sz w:val="24"/>
+          <w:szCs w:val="24"/>
+        </w:rPr>
+      </w:pPr>
+      <w:r>
+        <w:rPr>
+          <w:rFonts w:ascii="Arial" w:hAnsi="Arial" w:cs="Arial"/>
+          <w:sz w:val="24"/>
+          <w:szCs w:val="24"/>
+        </w:rPr>
+        <w:t>Zona principal</w:t>
+      </w:r>
+      <w:r>
+        <w:rPr>
+          <w:rFonts w:ascii="Arial" w:hAnsi="Arial" w:cs="Arial"/>
+          <w:sz w:val="24"/>
+          <w:szCs w:val="24"/>
+        </w:rPr>
+        <w:t>.</w:t>
+      </w:r>
+    </w:p>
+    <w:p>
+      <w:pPr>
+        <w:pStyle w:val="Prrafodelista"/>
+        <w:numPr>
+          <w:ilvl w:val="0"/>
+          <w:numId w:val="1"/>
+        </w:numPr>
+        <w:rPr>
+          <w:rFonts w:ascii="Arial" w:hAnsi="Arial" w:cs="Arial"/>
+          <w:sz w:val="24"/>
+          <w:szCs w:val="24"/>
+        </w:rPr>
+      </w:pPr>
+      <w:r>
+        <w:rPr>
+          <w:rFonts w:ascii="Arial" w:hAnsi="Arial" w:cs="Arial"/>
+          <w:sz w:val="24"/>
+          <w:szCs w:val="24"/>
+        </w:rPr>
+        <w:t>Zona inicial</w:t>
+      </w:r>
+    </w:p>
+    <w:p>
+      <w:pPr>
+        <w:pStyle w:val="Prrafodelista"/>
+        <w:numPr>
+          <w:ilvl w:val="0"/>
+          <w:numId w:val="1"/>
+        </w:numPr>
+        <w:rPr>
+          <w:rFonts w:ascii="Arial" w:hAnsi="Arial" w:cs="Arial"/>
+          <w:sz w:val="24"/>
+          <w:szCs w:val="24"/>
+        </w:rPr>
+      </w:pPr>
+      <w:r>
+        <w:rPr>
+          <w:rFonts w:ascii="Arial" w:hAnsi="Arial" w:cs="Arial"/>
+          <w:sz w:val="24"/>
+          <w:szCs w:val="24"/>
+        </w:rPr>
+        <w:t>Zona final</w:t>
+      </w:r>
+    </w:p>
+    <w:p>
+      <w:pPr>
+        <w:pStyle w:val="Prrafodelista"/>
+        <w:numPr>
+          <w:ilvl w:val="0"/>
+          <w:numId w:val="1"/>
+        </w:numPr>
+        <w:rPr>
+          <w:rFonts w:ascii="Arial" w:hAnsi="Arial" w:cs="Arial"/>
+          <w:sz w:val="24"/>
+          <w:szCs w:val="24"/>
+        </w:rPr>
+      </w:pPr>
+      <w:r>
+        <w:rPr>
+          <w:rFonts w:ascii="Arial" w:hAnsi="Arial" w:cs="Arial"/>
+          <w:sz w:val="24"/>
+          <w:szCs w:val="24"/>
+        </w:rPr>
+        <w:t>Dia de interés.</w:t>
+      </w:r>
+    </w:p>
+    <w:p>
+      <w:pPr>
+        <w:rPr>
+          <w:rFonts w:ascii="Arial" w:hAnsi="Arial" w:cs="Arial"/>
+          <w:sz w:val="24"/>
+          <w:szCs w:val="24"/>
+        </w:rPr>
+      </w:pPr>
+      <w:r>
+        <w:rPr>
+          <w:rFonts w:ascii="Arial" w:hAnsi="Arial" w:cs="Arial"/>
+          <w:sz w:val="24"/>
+          <w:szCs w:val="24"/>
+        </w:rPr>
+        <w:t>Resultados:</w:t>
+      </w:r>
+    </w:p>
+    <w:p>
+      <w:pPr>
+        <w:pStyle w:val="Prrafodelista"/>
+        <w:numPr>
+          <w:ilvl w:val="0"/>
+          <w:numId w:val="2"/>
+        </w:numPr>
+        <w:rPr>
+          <w:rFonts w:ascii="Arial" w:hAnsi="Arial" w:cs="Arial"/>
+          <w:sz w:val="24"/>
+          <w:szCs w:val="24"/>
+        </w:rPr>
+      </w:pPr>
+      <w:r>
+        <w:rPr>
+          <w:rFonts w:ascii="Arial" w:hAnsi="Arial" w:cs="Arial"/>
+          <w:sz w:val="24"/>
+          <w:szCs w:val="24"/>
+        </w:rPr>
+        <w:t>Se muestran los resultados de comparación con cada zona, cada comparación se muestra en una línea que indica el tiempo promedio y las dos zonas en un sentido vs las mismas zonas, pero en sentido contrario</w:t>
+      </w:r>
+      <w:r>
+        <w:rPr>
+          <w:rFonts w:ascii="Arial" w:hAnsi="Arial" w:cs="Arial"/>
+          <w:sz w:val="24"/>
+          <w:szCs w:val="24"/>
+        </w:rPr>
+        <w:t>.</w:t>
+      </w:r>
+      <w:r>
+        <w:rPr>
+          <w:rFonts w:ascii="Arial" w:hAnsi="Arial" w:cs="Arial"/>
+          <w:sz w:val="24"/>
+          <w:szCs w:val="24"/>
+        </w:rPr>
+        <w:t xml:space="preserve"> Los resultados deben estar ordenados ascendentemente por el identificador de la zona que se encuentra dentro del rango dado.</w:t>
+      </w:r>
+    </w:p>
+    <w:p>
+      <w:pPr>
+        <w:pStyle w:val="Prrafodelista"/>
+        <w:numPr>
+          <w:ilvl w:val="0"/>
+          <w:numId w:val="2"/>
+        </w:numPr>
+        <w:rPr>
+          <w:rFonts w:ascii="Arial" w:hAnsi="Arial" w:cs="Arial"/>
+          <w:sz w:val="24"/>
+          <w:szCs w:val="24"/>
+        </w:rPr>
+      </w:pPr>
+      <w:r>
+        <w:rPr>
+          <w:rFonts w:ascii="Arial" w:hAnsi="Arial" w:cs="Arial"/>
+          <w:sz w:val="24"/>
+          <w:szCs w:val="24"/>
+        </w:rPr>
+        <w:t>En caso de que en alguno o en ambos sentidos no hay viajes en vez de informar el tiempo promedio se informa que no hay viajes.</w:t>
       </w:r>
       <w:bookmarkStart w:id="0" w:name="_GoBack"/>
       <w:bookmarkEnd w:id="0"/>
     </w:p>
     <w:p>
       <w:pPr>
+        <w:pBdr>
+          <w:bottom w:val="single" w:sz="6" w:space="1" w:color="auto"/>
+        </w:pBdr>
+        <w:rPr>
+          <w:rFonts w:ascii="Arial" w:hAnsi="Arial" w:cs="Arial"/>
+          <w:sz w:val="24"/>
+          <w:szCs w:val="24"/>
+        </w:rPr>
+      </w:pPr>
+    </w:p>
+    <w:p>
+      <w:pPr>
+        <w:rPr>
+          <w:rFonts w:ascii="Arial" w:hAnsi="Arial" w:cs="Arial"/>
+          <w:sz w:val="24"/>
+          <w:szCs w:val="24"/>
+        </w:rPr>
+      </w:pPr>
+    </w:p>
+    <w:p>
+      <w:pPr>
+        <w:rPr>
+          <w:rFonts w:ascii="Arial" w:hAnsi="Arial" w:cs="Arial"/>
+          <w:color w:val="FF0000"/>
+          <w:sz w:val="24"/>
+          <w:szCs w:val="24"/>
+        </w:rPr>
+      </w:pPr>
+      <w:r>
+        <w:rPr>
+          <w:rFonts w:ascii="Arial" w:hAnsi="Arial" w:cs="Arial"/>
+          <w:color w:val="FF0000"/>
+          <w:sz w:val="24"/>
+          <w:szCs w:val="24"/>
+        </w:rPr>
+        <w:t xml:space="preserve">Parte </w:t>
+      </w:r>
+      <w:r>
+        <w:rPr>
+          <w:rFonts w:ascii="Arial" w:hAnsi="Arial" w:cs="Arial"/>
+          <w:color w:val="FF0000"/>
+          <w:sz w:val="24"/>
+          <w:szCs w:val="24"/>
+        </w:rPr>
+        <w:t>C</w:t>
+      </w:r>
+      <w:r>
+        <w:rPr>
+          <w:rFonts w:ascii="Arial" w:hAnsi="Arial" w:cs="Arial"/>
+          <w:color w:val="FF0000"/>
+          <w:sz w:val="24"/>
+          <w:szCs w:val="24"/>
+        </w:rPr>
+        <w:tab/>
+      </w:r>
+    </w:p>
+    <w:p>
+      <w:pPr>
+        <w:rPr>
+          <w:rFonts w:ascii="Arial" w:hAnsi="Arial" w:cs="Arial"/>
+          <w:sz w:val="24"/>
+          <w:szCs w:val="24"/>
+        </w:rPr>
+      </w:pPr>
+      <w:r>
+        <w:rPr>
+          <w:rFonts w:ascii="Arial" w:hAnsi="Arial" w:cs="Arial"/>
+          <w:sz w:val="24"/>
+          <w:szCs w:val="24"/>
+        </w:rPr>
+        <w:t>Nombre: R</w:t>
+      </w:r>
+      <w:r>
+        <w:rPr>
+          <w:rFonts w:ascii="Arial" w:hAnsi="Arial" w:cs="Arial"/>
+          <w:sz w:val="24"/>
+          <w:szCs w:val="24"/>
+        </w:rPr>
+        <w:t>8</w:t>
+      </w:r>
+      <w:r>
+        <w:rPr>
+          <w:rFonts w:ascii="Arial" w:hAnsi="Arial" w:cs="Arial"/>
+          <w:sz w:val="24"/>
+          <w:szCs w:val="24"/>
+        </w:rPr>
+        <w:t xml:space="preserve">. </w:t>
+      </w:r>
+      <w:r>
+        <w:rPr>
+          <w:rFonts w:ascii="Arial" w:hAnsi="Arial" w:cs="Arial"/>
+          <w:sz w:val="24"/>
+          <w:szCs w:val="24"/>
+        </w:rPr>
+        <w:t xml:space="preserve">Consultar </w:t>
+      </w:r>
+      <w:r>
+        <w:rPr>
+          <w:rFonts w:ascii="Arial" w:hAnsi="Arial" w:cs="Arial"/>
+          <w:sz w:val="24"/>
+          <w:szCs w:val="24"/>
+        </w:rPr>
+        <w:t>los viajes entre una zona origen y una zona destino en cierta franja horaria.</w:t>
+      </w:r>
+    </w:p>
+    <w:p>
+      <w:pPr>
+        <w:rPr>
+          <w:rFonts w:ascii="Arial" w:hAnsi="Arial" w:cs="Arial"/>
+          <w:sz w:val="24"/>
+          <w:szCs w:val="24"/>
+        </w:rPr>
+      </w:pPr>
+      <w:r>
+        <w:rPr>
+          <w:rFonts w:ascii="Arial" w:hAnsi="Arial" w:cs="Arial"/>
+          <w:sz w:val="24"/>
+          <w:szCs w:val="24"/>
+        </w:rPr>
+        <w:t>Resumen: Muestra al usuario</w:t>
+      </w:r>
+      <w:r>
+        <w:rPr>
+          <w:rFonts w:ascii="Arial" w:hAnsi="Arial" w:cs="Arial"/>
+          <w:sz w:val="24"/>
+          <w:szCs w:val="24"/>
+        </w:rPr>
+        <w:t xml:space="preserve"> la información de</w:t>
+      </w:r>
+      <w:r>
+        <w:rPr>
+          <w:rFonts w:ascii="Arial" w:hAnsi="Arial" w:cs="Arial"/>
+          <w:sz w:val="24"/>
+          <w:szCs w:val="24"/>
+        </w:rPr>
+        <w:t xml:space="preserve"> </w:t>
+      </w:r>
+      <w:r>
+        <w:rPr>
+          <w:rFonts w:ascii="Arial" w:hAnsi="Arial" w:cs="Arial"/>
+          <w:sz w:val="24"/>
+          <w:szCs w:val="24"/>
+        </w:rPr>
+        <w:t>los viajes ocurridos en la franja horaria dada.</w:t>
+      </w:r>
+    </w:p>
+    <w:p>
+      <w:pPr>
+        <w:rPr>
+          <w:rFonts w:ascii="Arial" w:hAnsi="Arial" w:cs="Arial"/>
+          <w:sz w:val="24"/>
+          <w:szCs w:val="24"/>
+        </w:rPr>
+      </w:pPr>
+      <w:r>
+        <w:rPr>
+          <w:rFonts w:ascii="Arial" w:hAnsi="Arial" w:cs="Arial"/>
+          <w:sz w:val="24"/>
+          <w:szCs w:val="24"/>
+        </w:rPr>
+        <w:t xml:space="preserve">Entradas: </w:t>
+      </w:r>
+    </w:p>
+    <w:p>
+      <w:pPr>
+        <w:pStyle w:val="Prrafodelista"/>
+        <w:numPr>
+          <w:ilvl w:val="0"/>
+          <w:numId w:val="1"/>
+        </w:numPr>
+        <w:rPr>
+          <w:rFonts w:ascii="Arial" w:hAnsi="Arial" w:cs="Arial"/>
+          <w:sz w:val="24"/>
+          <w:szCs w:val="24"/>
+        </w:rPr>
+      </w:pPr>
+      <w:r>
+        <w:rPr>
+          <w:rFonts w:ascii="Arial" w:hAnsi="Arial" w:cs="Arial"/>
+          <w:sz w:val="24"/>
+          <w:szCs w:val="24"/>
+        </w:rPr>
+        <w:t>Hora inicial</w:t>
+      </w:r>
+    </w:p>
+    <w:p>
+      <w:pPr>
+        <w:pStyle w:val="Prrafodelista"/>
+        <w:numPr>
+          <w:ilvl w:val="0"/>
+          <w:numId w:val="1"/>
+        </w:numPr>
+        <w:rPr>
+          <w:rFonts w:ascii="Arial" w:hAnsi="Arial" w:cs="Arial"/>
+          <w:sz w:val="24"/>
+          <w:szCs w:val="24"/>
+        </w:rPr>
+      </w:pPr>
+      <w:r>
+        <w:rPr>
+          <w:rFonts w:ascii="Arial" w:hAnsi="Arial" w:cs="Arial"/>
+          <w:sz w:val="24"/>
+          <w:szCs w:val="24"/>
+        </w:rPr>
+        <w:t>Hora final</w:t>
+      </w:r>
+    </w:p>
+    <w:p>
+      <w:pPr>
         <w:rPr>
           <w:rFonts w:ascii="Arial" w:hAnsi="Arial" w:cs="Arial"/>
           <w:sz w:val="24"/>
@@ -393,71 +2343,15 @@
           <w:sz w:val="24"/>
           <w:szCs w:val="24"/>
         </w:rPr>
-        <w:t>Se muestra</w:t>
-      </w:r>
-      <w:r>
-        <w:rPr>
-          <w:rFonts w:ascii="Arial" w:hAnsi="Arial" w:cs="Arial"/>
-          <w:sz w:val="24"/>
-          <w:szCs w:val="24"/>
-        </w:rPr>
-        <w:t xml:space="preserve"> una lista</w:t>
-      </w:r>
-      <w:r>
-        <w:rPr>
-          <w:rFonts w:ascii="Arial" w:hAnsi="Arial" w:cs="Arial"/>
-          <w:sz w:val="24"/>
-          <w:szCs w:val="24"/>
-        </w:rPr>
-        <w:t xml:space="preserve"> </w:t>
-      </w:r>
-      <w:r>
-        <w:rPr>
-          <w:rFonts w:ascii="Arial" w:hAnsi="Arial" w:cs="Arial"/>
-          <w:sz w:val="24"/>
-          <w:szCs w:val="24"/>
-        </w:rPr>
-        <w:t xml:space="preserve">de los viajes </w:t>
-      </w:r>
-      <w:r>
-        <w:rPr>
-          <w:rFonts w:ascii="Arial" w:hAnsi="Arial" w:cs="Arial"/>
-          <w:sz w:val="24"/>
-          <w:szCs w:val="24"/>
-        </w:rPr>
-        <w:t>realizados en el</w:t>
-      </w:r>
-      <w:r>
-        <w:rPr>
-          <w:rFonts w:ascii="Arial" w:hAnsi="Arial" w:cs="Arial"/>
-          <w:sz w:val="24"/>
-          <w:szCs w:val="24"/>
-        </w:rPr>
-        <w:t xml:space="preserve"> mes</w:t>
-      </w:r>
-      <w:r>
-        <w:rPr>
-          <w:rFonts w:ascii="Arial" w:hAnsi="Arial" w:cs="Arial"/>
-          <w:sz w:val="24"/>
-          <w:szCs w:val="24"/>
-        </w:rPr>
-        <w:t xml:space="preserve"> dado. De cada viaje se muestra </w:t>
-      </w:r>
-      <w:r>
-        <w:rPr>
-          <w:rFonts w:ascii="Arial" w:hAnsi="Arial" w:cs="Arial"/>
-          <w:sz w:val="24"/>
-          <w:szCs w:val="24"/>
-        </w:rPr>
-        <w:t xml:space="preserve">el </w:t>
-      </w:r>
-      <w:r>
-        <w:rPr>
-          <w:rFonts w:ascii="Arial" w:hAnsi="Arial" w:cs="Arial"/>
-          <w:sz w:val="24"/>
-          <w:szCs w:val="24"/>
-        </w:rPr>
-        <w:t>tiempo promedio de viaje, la desviación estándar, la zona de origen, y la zona de destino</w:t>
+        <w:t>Se muestra una lista de los viajes</w:t>
+      </w:r>
+      <w:r>
+        <w:rPr>
+          <w:rFonts w:ascii="Arial" w:hAnsi="Arial" w:cs="Arial"/>
+          <w:sz w:val="24"/>
+          <w:szCs w:val="24"/>
+        </w:rPr>
+        <w:t xml:space="preserve"> ocurridos durante cada hora que se encuentra dentro de la franja horaria dada, de cada viaje se muestra el tiempo promedio de viaje y su desviación estándar</w:t>
       </w:r>
       <w:r>
         <w:rPr>
@@ -467,6 +2361,458 @@
         </w:rPr>
         <w:t>.</w:t>
       </w:r>
+    </w:p>
+    <w:p>
+      <w:pPr>
+        <w:pBdr>
+          <w:bottom w:val="single" w:sz="6" w:space="1" w:color="auto"/>
+        </w:pBdr>
+        <w:rPr>
+          <w:rFonts w:ascii="Arial" w:hAnsi="Arial" w:cs="Arial"/>
+          <w:sz w:val="24"/>
+          <w:szCs w:val="24"/>
+        </w:rPr>
+      </w:pPr>
+    </w:p>
+    <w:p>
+      <w:pPr>
+        <w:rPr>
+          <w:rFonts w:ascii="Arial" w:hAnsi="Arial" w:cs="Arial"/>
+          <w:sz w:val="24"/>
+          <w:szCs w:val="24"/>
+        </w:rPr>
+      </w:pPr>
+    </w:p>
+    <w:p>
+      <w:pPr>
+        <w:rPr>
+          <w:rFonts w:ascii="Arial" w:hAnsi="Arial" w:cs="Arial"/>
+          <w:sz w:val="24"/>
+          <w:szCs w:val="24"/>
+        </w:rPr>
+      </w:pPr>
+      <w:r>
+        <w:rPr>
+          <w:rFonts w:ascii="Arial" w:hAnsi="Arial" w:cs="Arial"/>
+          <w:sz w:val="24"/>
+          <w:szCs w:val="24"/>
+        </w:rPr>
+        <w:t>Nombre: R</w:t>
+      </w:r>
+      <w:r>
+        <w:rPr>
+          <w:rFonts w:ascii="Arial" w:hAnsi="Arial" w:cs="Arial"/>
+          <w:sz w:val="24"/>
+          <w:szCs w:val="24"/>
+        </w:rPr>
+        <w:t>9</w:t>
+      </w:r>
+      <w:r>
+        <w:rPr>
+          <w:rFonts w:ascii="Arial" w:hAnsi="Arial" w:cs="Arial"/>
+          <w:sz w:val="24"/>
+          <w:szCs w:val="24"/>
+        </w:rPr>
+        <w:t xml:space="preserve">. </w:t>
+      </w:r>
+      <w:r>
+        <w:rPr>
+          <w:rFonts w:ascii="Arial" w:hAnsi="Arial" w:cs="Arial"/>
+          <w:sz w:val="24"/>
+          <w:szCs w:val="24"/>
+        </w:rPr>
+        <w:t xml:space="preserve">Consultar la información de los viajes con mayor tiempo promedio para un </w:t>
+      </w:r>
+      <w:r>
+        <w:rPr>
+          <w:rFonts w:ascii="Arial" w:hAnsi="Arial" w:cs="Arial"/>
+          <w:sz w:val="24"/>
+          <w:szCs w:val="24"/>
+        </w:rPr>
+        <w:t>día de la semana.</w:t>
+      </w:r>
+    </w:p>
+    <w:p>
+      <w:pPr>
+        <w:rPr>
+          <w:rFonts w:ascii="Arial" w:hAnsi="Arial" w:cs="Arial"/>
+          <w:sz w:val="24"/>
+          <w:szCs w:val="24"/>
+        </w:rPr>
+      </w:pPr>
+      <w:r>
+        <w:rPr>
+          <w:rFonts w:ascii="Arial" w:hAnsi="Arial" w:cs="Arial"/>
+          <w:sz w:val="24"/>
+          <w:szCs w:val="24"/>
+        </w:rPr>
+        <w:t>Resumen: Muestra al usuario la información de un número dado de viajes que tengan el mayor tiempo promedio y hayan ocurrido durante un día de la semana dado.</w:t>
+      </w:r>
+    </w:p>
+    <w:p>
+      <w:pPr>
+        <w:rPr>
+          <w:rFonts w:ascii="Arial" w:hAnsi="Arial" w:cs="Arial"/>
+          <w:sz w:val="24"/>
+          <w:szCs w:val="24"/>
+        </w:rPr>
+      </w:pPr>
+      <w:r>
+        <w:rPr>
+          <w:rFonts w:ascii="Arial" w:hAnsi="Arial" w:cs="Arial"/>
+          <w:sz w:val="24"/>
+          <w:szCs w:val="24"/>
+        </w:rPr>
+        <w:t xml:space="preserve">Entradas: </w:t>
+      </w:r>
+    </w:p>
+    <w:p>
+      <w:pPr>
+        <w:pStyle w:val="Prrafodelista"/>
+        <w:numPr>
+          <w:ilvl w:val="0"/>
+          <w:numId w:val="1"/>
+        </w:numPr>
+        <w:rPr>
+          <w:rFonts w:ascii="Arial" w:hAnsi="Arial" w:cs="Arial"/>
+          <w:sz w:val="24"/>
+          <w:szCs w:val="24"/>
+        </w:rPr>
+      </w:pPr>
+      <w:r>
+        <w:rPr>
+          <w:rFonts w:ascii="Arial" w:hAnsi="Arial" w:cs="Arial"/>
+          <w:sz w:val="24"/>
+          <w:szCs w:val="24"/>
+        </w:rPr>
+        <w:t>Dia de interés.</w:t>
+      </w:r>
+    </w:p>
+    <w:p>
+      <w:pPr>
+        <w:pStyle w:val="Prrafodelista"/>
+        <w:numPr>
+          <w:ilvl w:val="0"/>
+          <w:numId w:val="1"/>
+        </w:numPr>
+        <w:rPr>
+          <w:rFonts w:ascii="Arial" w:hAnsi="Arial" w:cs="Arial"/>
+          <w:sz w:val="24"/>
+          <w:szCs w:val="24"/>
+        </w:rPr>
+      </w:pPr>
+      <w:r>
+        <w:rPr>
+          <w:rFonts w:ascii="Arial" w:hAnsi="Arial" w:cs="Arial"/>
+          <w:sz w:val="24"/>
+          <w:szCs w:val="24"/>
+        </w:rPr>
+        <w:t>Número de viajes deseado.</w:t>
+      </w:r>
+    </w:p>
+    <w:p>
+      <w:pPr>
+        <w:rPr>
+          <w:rFonts w:ascii="Arial" w:hAnsi="Arial" w:cs="Arial"/>
+          <w:sz w:val="24"/>
+          <w:szCs w:val="24"/>
+        </w:rPr>
+      </w:pPr>
+      <w:r>
+        <w:rPr>
+          <w:rFonts w:ascii="Arial" w:hAnsi="Arial" w:cs="Arial"/>
+          <w:sz w:val="24"/>
+          <w:szCs w:val="24"/>
+        </w:rPr>
+        <w:t>Resultados:</w:t>
+      </w:r>
+    </w:p>
+    <w:p>
+      <w:pPr>
+        <w:pStyle w:val="Prrafodelista"/>
+        <w:numPr>
+          <w:ilvl w:val="0"/>
+          <w:numId w:val="2"/>
+        </w:numPr>
+        <w:rPr>
+          <w:rFonts w:ascii="Arial" w:hAnsi="Arial" w:cs="Arial"/>
+          <w:sz w:val="24"/>
+          <w:szCs w:val="24"/>
+        </w:rPr>
+      </w:pPr>
+      <w:r>
+        <w:rPr>
+          <w:rFonts w:ascii="Arial" w:hAnsi="Arial" w:cs="Arial"/>
+          <w:sz w:val="24"/>
+          <w:szCs w:val="24"/>
+        </w:rPr>
+        <w:t>Se muestra una lista con cierto número de viajes que tengan el mayor tiempo promedio, organizada de mayor a menor según el tiempo promedio. De cada viaje se muestra su zona origen, zona destino, el tiempo promedio de viaje y su desviación estándar.</w:t>
+      </w:r>
+    </w:p>
+    <w:p>
+      <w:pPr>
+        <w:pBdr>
+          <w:bottom w:val="single" w:sz="6" w:space="1" w:color="auto"/>
+        </w:pBdr>
+        <w:rPr>
+          <w:rFonts w:ascii="Arial" w:hAnsi="Arial" w:cs="Arial"/>
+          <w:sz w:val="24"/>
+          <w:szCs w:val="24"/>
+        </w:rPr>
+      </w:pPr>
+    </w:p>
+    <w:p>
+      <w:pPr>
+        <w:rPr>
+          <w:rFonts w:ascii="Arial" w:hAnsi="Arial" w:cs="Arial"/>
+          <w:sz w:val="24"/>
+          <w:szCs w:val="24"/>
+        </w:rPr>
+      </w:pPr>
+    </w:p>
+    <w:p>
+      <w:pPr>
+        <w:rPr>
+          <w:rFonts w:ascii="Arial" w:hAnsi="Arial" w:cs="Arial"/>
+          <w:sz w:val="24"/>
+          <w:szCs w:val="24"/>
+        </w:rPr>
+      </w:pPr>
+    </w:p>
+    <w:p>
+      <w:pPr>
+        <w:rPr>
+          <w:rFonts w:ascii="Arial" w:hAnsi="Arial" w:cs="Arial"/>
+          <w:sz w:val="24"/>
+          <w:szCs w:val="24"/>
+        </w:rPr>
+      </w:pPr>
+      <w:r>
+        <w:rPr>
+          <w:rFonts w:ascii="Arial" w:hAnsi="Arial" w:cs="Arial"/>
+          <w:sz w:val="24"/>
+          <w:szCs w:val="24"/>
+        </w:rPr>
+        <w:t>Nombre: R</w:t>
+      </w:r>
+      <w:r>
+        <w:rPr>
+          <w:rFonts w:ascii="Arial" w:hAnsi="Arial" w:cs="Arial"/>
+          <w:sz w:val="24"/>
+          <w:szCs w:val="24"/>
+        </w:rPr>
+        <w:t>10</w:t>
+      </w:r>
+      <w:r>
+        <w:rPr>
+          <w:rFonts w:ascii="Arial" w:hAnsi="Arial" w:cs="Arial"/>
+          <w:sz w:val="24"/>
+          <w:szCs w:val="24"/>
+        </w:rPr>
+        <w:t xml:space="preserve">. </w:t>
+      </w:r>
+      <w:r>
+        <w:rPr>
+          <w:rFonts w:ascii="Arial" w:hAnsi="Arial" w:cs="Arial"/>
+          <w:sz w:val="24"/>
+          <w:szCs w:val="24"/>
+        </w:rPr>
+        <w:t>C</w:t>
+      </w:r>
+      <w:r>
+        <w:rPr>
+          <w:rFonts w:ascii="Arial" w:hAnsi="Arial" w:cs="Arial"/>
+          <w:sz w:val="24"/>
+          <w:szCs w:val="24"/>
+        </w:rPr>
+        <w:t>omparar tiempo promedio de los viajes entre zonas en ambos sentidos en cierto día de la semana.</w:t>
+      </w:r>
+    </w:p>
+    <w:p>
+      <w:pPr>
+        <w:rPr>
+          <w:rFonts w:ascii="Arial" w:hAnsi="Arial" w:cs="Arial"/>
+          <w:sz w:val="24"/>
+          <w:szCs w:val="24"/>
+        </w:rPr>
+      </w:pPr>
+      <w:r>
+        <w:rPr>
+          <w:rFonts w:ascii="Arial" w:hAnsi="Arial" w:cs="Arial"/>
+          <w:sz w:val="24"/>
+          <w:szCs w:val="24"/>
+        </w:rPr>
+        <w:t>Resumen: Muestra al usuario la comparación entre los viajes de una zona dada y cada zona que se encentre dentro del rango de zonas dado, esto se realiza en ambos sentidos, esto se realiza para un día de la semana dado.</w:t>
+      </w:r>
+    </w:p>
+    <w:p>
+      <w:pPr>
+        <w:rPr>
+          <w:rFonts w:ascii="Arial" w:hAnsi="Arial" w:cs="Arial"/>
+          <w:sz w:val="24"/>
+          <w:szCs w:val="24"/>
+        </w:rPr>
+      </w:pPr>
+      <w:r>
+        <w:rPr>
+          <w:rFonts w:ascii="Arial" w:hAnsi="Arial" w:cs="Arial"/>
+          <w:sz w:val="24"/>
+          <w:szCs w:val="24"/>
+        </w:rPr>
+        <w:t xml:space="preserve">Entradas: </w:t>
+      </w:r>
+    </w:p>
+    <w:p>
+      <w:pPr>
+        <w:pStyle w:val="Prrafodelista"/>
+        <w:numPr>
+          <w:ilvl w:val="0"/>
+          <w:numId w:val="1"/>
+        </w:numPr>
+        <w:rPr>
+          <w:rFonts w:ascii="Arial" w:hAnsi="Arial" w:cs="Arial"/>
+          <w:sz w:val="24"/>
+          <w:szCs w:val="24"/>
+        </w:rPr>
+      </w:pPr>
+      <w:r>
+        <w:rPr>
+          <w:rFonts w:ascii="Arial" w:hAnsi="Arial" w:cs="Arial"/>
+          <w:sz w:val="24"/>
+          <w:szCs w:val="24"/>
+        </w:rPr>
+        <w:t>Zona principal.</w:t>
+      </w:r>
+    </w:p>
+    <w:p>
+      <w:pPr>
+        <w:pStyle w:val="Prrafodelista"/>
+        <w:numPr>
+          <w:ilvl w:val="0"/>
+          <w:numId w:val="1"/>
+        </w:numPr>
+        <w:rPr>
+          <w:rFonts w:ascii="Arial" w:hAnsi="Arial" w:cs="Arial"/>
+          <w:sz w:val="24"/>
+          <w:szCs w:val="24"/>
+        </w:rPr>
+      </w:pPr>
+      <w:r>
+        <w:rPr>
+          <w:rFonts w:ascii="Arial" w:hAnsi="Arial" w:cs="Arial"/>
+          <w:sz w:val="24"/>
+          <w:szCs w:val="24"/>
+        </w:rPr>
+        <w:t>Rango de zonas.</w:t>
+      </w:r>
+    </w:p>
+    <w:p>
+      <w:pPr>
+        <w:pStyle w:val="Prrafodelista"/>
+        <w:numPr>
+          <w:ilvl w:val="0"/>
+          <w:numId w:val="1"/>
+        </w:numPr>
+        <w:rPr>
+          <w:rFonts w:ascii="Arial" w:hAnsi="Arial" w:cs="Arial"/>
+          <w:sz w:val="24"/>
+          <w:szCs w:val="24"/>
+        </w:rPr>
+      </w:pPr>
+      <w:r>
+        <w:rPr>
+          <w:rFonts w:ascii="Arial" w:hAnsi="Arial" w:cs="Arial"/>
+          <w:sz w:val="24"/>
+          <w:szCs w:val="24"/>
+        </w:rPr>
+        <w:t>Dia de interés.</w:t>
+      </w:r>
+    </w:p>
+    <w:p>
+      <w:pPr>
+        <w:rPr>
+          <w:rFonts w:ascii="Arial" w:hAnsi="Arial" w:cs="Arial"/>
+          <w:sz w:val="24"/>
+          <w:szCs w:val="24"/>
+        </w:rPr>
+      </w:pPr>
+      <w:r>
+        <w:rPr>
+          <w:rFonts w:ascii="Arial" w:hAnsi="Arial" w:cs="Arial"/>
+          <w:sz w:val="24"/>
+          <w:szCs w:val="24"/>
+        </w:rPr>
+        <w:t>Resultados:</w:t>
+      </w:r>
+    </w:p>
+    <w:p>
+      <w:pPr>
+        <w:pStyle w:val="Prrafodelista"/>
+        <w:numPr>
+          <w:ilvl w:val="0"/>
+          <w:numId w:val="2"/>
+        </w:numPr>
+        <w:rPr>
+          <w:rFonts w:ascii="Arial" w:hAnsi="Arial" w:cs="Arial"/>
+          <w:sz w:val="24"/>
+          <w:szCs w:val="24"/>
+        </w:rPr>
+      </w:pPr>
+      <w:r>
+        <w:rPr>
+          <w:rFonts w:ascii="Arial" w:hAnsi="Arial" w:cs="Arial"/>
+          <w:sz w:val="24"/>
+          <w:szCs w:val="24"/>
+        </w:rPr>
+        <w:t>Se muestran los resultados de comparación con cada zona, cada comparación se muestra en una línea que indica el tiempo promedio y las dos zonas en un sentido vs las mismas zonas, pero en sentido contrario</w:t>
+      </w:r>
+      <w:r>
+        <w:rPr>
+          <w:rFonts w:ascii="Arial" w:hAnsi="Arial" w:cs="Arial"/>
+          <w:sz w:val="24"/>
+          <w:szCs w:val="24"/>
+        </w:rPr>
+        <w:t>.</w:t>
+      </w:r>
+      <w:r>
+        <w:rPr>
+          <w:rFonts w:ascii="Arial" w:hAnsi="Arial" w:cs="Arial"/>
+          <w:sz w:val="24"/>
+          <w:szCs w:val="24"/>
+        </w:rPr>
+        <w:t xml:space="preserve"> Los resultados deben estar ordenados ascendentemente por el identificador de la zona que se encuentra dentro del rango dado.</w:t>
+      </w:r>
+    </w:p>
+    <w:p>
+      <w:pPr>
+        <w:pStyle w:val="Prrafodelista"/>
+        <w:numPr>
+          <w:ilvl w:val="0"/>
+          <w:numId w:val="2"/>
+        </w:numPr>
+        <w:rPr>
+          <w:rFonts w:ascii="Arial" w:hAnsi="Arial" w:cs="Arial"/>
+          <w:sz w:val="24"/>
+          <w:szCs w:val="24"/>
+        </w:rPr>
+      </w:pPr>
+      <w:r>
+        <w:rPr>
+          <w:rFonts w:ascii="Arial" w:hAnsi="Arial" w:cs="Arial"/>
+          <w:sz w:val="24"/>
+          <w:szCs w:val="24"/>
+        </w:rPr>
+        <w:t>En caso de que en alguno o en ambos sentidos no hay viajes en vez de informar el tiempo promedio se informa que no hay viajes.</w:t>
+      </w:r>
+    </w:p>
+    <w:p>
+      <w:pPr>
+        <w:rPr>
+          <w:rFonts w:ascii="Arial" w:hAnsi="Arial" w:cs="Arial"/>
+          <w:sz w:val="24"/>
+          <w:szCs w:val="24"/>
+        </w:rPr>
+      </w:pPr>
     </w:p>
     <w:sectPr>
       <w:pgSz w:w="12240" w:h="15840"/>

</xml_diff>